<commit_message>
Updating documentation - 20250820_1
</commit_message>
<xml_diff>
--- a/CSharp.docx
+++ b/CSharp.docx
@@ -349,7 +349,7 @@
     <w:p>
       <w:r>
         <w:pict w14:anchorId="498F63ED">
-          <v:rect id="_x0000_i1055" style="width:0;height:1.5pt" o:hralign="center" o:hrstd="t" o:hr="t" fillcolor="#a0a0a0" stroked="f"/>
+          <v:rect id="_x0000_i1025" style="width:0;height:1.5pt" o:hralign="center" o:hrstd="t" o:hr="t" fillcolor="#a0a0a0" stroked="f"/>
         </w:pict>
       </w:r>
     </w:p>
@@ -859,7 +859,7 @@
     <w:p>
       <w:r>
         <w:pict w14:anchorId="1CF95C6F">
-          <v:rect id="_x0000_i1056" style="width:0;height:1.5pt" o:hralign="center" o:hrstd="t" o:hr="t" fillcolor="#a0a0a0" stroked="f"/>
+          <v:rect id="_x0000_i1026" style="width:0;height:1.5pt" o:hralign="center" o:hrstd="t" o:hr="t" fillcolor="#a0a0a0" stroked="f"/>
         </w:pict>
       </w:r>
     </w:p>
@@ -1581,7 +1581,7 @@
     <w:p>
       <w:r>
         <w:pict w14:anchorId="255BBFEE">
-          <v:rect id="_x0000_i1057" style="width:0;height:1.5pt" o:hralign="center" o:hrstd="t" o:hr="t" fillcolor="#a0a0a0" stroked="f"/>
+          <v:rect id="_x0000_i1027" style="width:0;height:1.5pt" o:hralign="center" o:hrstd="t" o:hr="t" fillcolor="#a0a0a0" stroked="f"/>
         </w:pict>
       </w:r>
     </w:p>
@@ -2249,7 +2249,7 @@
     <w:p>
       <w:r>
         <w:pict w14:anchorId="4BDECA61">
-          <v:rect id="_x0000_i1058" style="width:0;height:1.5pt" o:hralign="center" o:hrstd="t" o:hr="t" fillcolor="#a0a0a0" stroked="f"/>
+          <v:rect id="_x0000_i1028" style="width:0;height:1.5pt" o:hralign="center" o:hrstd="t" o:hr="t" fillcolor="#a0a0a0" stroked="f"/>
         </w:pict>
       </w:r>
     </w:p>
@@ -2358,7 +2358,7 @@
     <w:p>
       <w:r>
         <w:pict w14:anchorId="3D06B891">
-          <v:rect id="_x0000_i1059" style="width:0;height:1.5pt" o:hralign="center" o:hrstd="t" o:hr="t" fillcolor="#a0a0a0" stroked="f"/>
+          <v:rect id="_x0000_i1029" style="width:0;height:1.5pt" o:hralign="center" o:hrstd="t" o:hr="t" fillcolor="#a0a0a0" stroked="f"/>
         </w:pict>
       </w:r>
     </w:p>
@@ -2550,7 +2550,377 @@
         </w:r>
       </w:hyperlink>
     </w:p>
-    <w:p/>
+    <w:p>
+      <w:r>
+        <w:rPr>
+          <w:highlight w:val="red"/>
+        </w:rPr>
+        <w:t>TODO:</w:t>
+      </w:r>
+    </w:p>
+    <w:p>
+      <w:pPr>
+        <w:pStyle w:val="ListParagraph"/>
+        <w:numPr>
+          <w:ilvl w:val="1"/>
+          <w:numId w:val="21"/>
+        </w:numPr>
+      </w:pPr>
+      <w:proofErr w:type="gramStart"/>
+      <w:r>
+        <w:t>Non generic</w:t>
+      </w:r>
+      <w:proofErr w:type="gramEnd"/>
+      <w:r>
+        <w:t xml:space="preserve"> collection</w:t>
+      </w:r>
+    </w:p>
+    <w:p>
+      <w:pPr>
+        <w:pStyle w:val="ListParagraph"/>
+        <w:numPr>
+          <w:ilvl w:val="1"/>
+          <w:numId w:val="21"/>
+        </w:numPr>
+      </w:pPr>
+      <w:r>
+        <w:t xml:space="preserve">Types of </w:t>
+      </w:r>
+      <w:proofErr w:type="gramStart"/>
+      <w:r>
+        <w:t>generic</w:t>
+      </w:r>
+      <w:proofErr w:type="gramEnd"/>
+      <w:r>
+        <w:t>&lt;&gt; collection:</w:t>
+      </w:r>
+    </w:p>
+    <w:p>
+      <w:pPr>
+        <w:pStyle w:val="ListParagraph"/>
+        <w:numPr>
+          <w:ilvl w:val="2"/>
+          <w:numId w:val="21"/>
+        </w:numPr>
+      </w:pPr>
+      <w:r>
+        <w:t>List&lt;&gt;</w:t>
+      </w:r>
+    </w:p>
+    <w:p>
+      <w:pPr>
+        <w:pStyle w:val="ListParagraph"/>
+        <w:numPr>
+          <w:ilvl w:val="2"/>
+          <w:numId w:val="21"/>
+        </w:numPr>
+      </w:pPr>
+      <w:r>
+        <w:t>Dictionary&lt;</w:t>
+      </w:r>
+      <w:proofErr w:type="spellStart"/>
+      <w:proofErr w:type="gramStart"/>
+      <w:r>
+        <w:t>Tkey,Tvalue</w:t>
+      </w:r>
+      <w:proofErr w:type="spellEnd"/>
+      <w:proofErr w:type="gramEnd"/>
+      <w:r>
+        <w:t>&gt;</w:t>
+      </w:r>
+    </w:p>
+    <w:p>
+      <w:pPr>
+        <w:pStyle w:val="ListParagraph"/>
+        <w:numPr>
+          <w:ilvl w:val="2"/>
+          <w:numId w:val="21"/>
+        </w:numPr>
+      </w:pPr>
+      <w:r>
+        <w:t>Stack&lt;T&gt;</w:t>
+      </w:r>
+    </w:p>
+    <w:p>
+      <w:pPr>
+        <w:pStyle w:val="ListParagraph"/>
+        <w:numPr>
+          <w:ilvl w:val="2"/>
+          <w:numId w:val="21"/>
+        </w:numPr>
+      </w:pPr>
+      <w:r>
+        <w:lastRenderedPageBreak/>
+        <w:t xml:space="preserve">E.g. </w:t>
+      </w:r>
+      <w:r>
+        <w:drawing>
+          <wp:inline distT="0" distB="0" distL="0" distR="0" wp14:anchorId="06D1F503" wp14:editId="2CC7EA23">
+            <wp:extent cx="4763392" cy="3284220"/>
+            <wp:effectExtent l="0" t="0" r="0" b="0"/>
+            <wp:docPr id="1446163648" name="Picture 1"/>
+            <wp:cNvGraphicFramePr>
+              <a:graphicFrameLocks xmlns:a="http://schemas.openxmlformats.org/drawingml/2006/main" noChangeAspect="1"/>
+            </wp:cNvGraphicFramePr>
+            <a:graphic xmlns:a="http://schemas.openxmlformats.org/drawingml/2006/main">
+              <a:graphicData uri="http://schemas.openxmlformats.org/drawingml/2006/picture">
+                <pic:pic xmlns:pic="http://schemas.openxmlformats.org/drawingml/2006/picture">
+                  <pic:nvPicPr>
+                    <pic:cNvPr id="1446163648" name=""/>
+                    <pic:cNvPicPr/>
+                  </pic:nvPicPr>
+                  <pic:blipFill>
+                    <a:blip r:embed="rId15"/>
+                    <a:stretch>
+                      <a:fillRect/>
+                    </a:stretch>
+                  </pic:blipFill>
+                  <pic:spPr>
+                    <a:xfrm>
+                      <a:off x="0" y="0"/>
+                      <a:ext cx="4764435" cy="3284939"/>
+                    </a:xfrm>
+                    <a:prstGeom prst="rect">
+                      <a:avLst/>
+                    </a:prstGeom>
+                  </pic:spPr>
+                </pic:pic>
+              </a:graphicData>
+            </a:graphic>
+          </wp:inline>
+        </w:drawing>
+      </w:r>
+    </w:p>
+    <w:p>
+      <w:pPr>
+        <w:pStyle w:val="ListParagraph"/>
+        <w:numPr>
+          <w:ilvl w:val="1"/>
+          <w:numId w:val="21"/>
+        </w:numPr>
+      </w:pPr>
+      <w:r>
+        <w:t>How to use Generic Collections with Custom Types?</w:t>
+      </w:r>
+      <w:r>
+        <w:t xml:space="preserve"> Converting the above example to use a Custom Type = User.</w:t>
+      </w:r>
+    </w:p>
+    <w:p>
+      <w:pPr>
+        <w:pStyle w:val="ListParagraph"/>
+        <w:numPr>
+          <w:ilvl w:val="2"/>
+          <w:numId w:val="21"/>
+        </w:numPr>
+      </w:pPr>
+      <w:r>
+        <w:t>E.g.</w:t>
+      </w:r>
+    </w:p>
+    <w:p>
+      <w:pPr>
+        <w:pStyle w:val="ListParagraph"/>
+        <w:ind w:left="2160"/>
+      </w:pPr>
+      <w:r>
+        <w:drawing>
+          <wp:inline distT="0" distB="0" distL="0" distR="0" wp14:anchorId="537BDA08" wp14:editId="29DCA443">
+            <wp:extent cx="3635825" cy="3003176"/>
+            <wp:effectExtent l="0" t="0" r="3175" b="6985"/>
+            <wp:docPr id="1326039246" name="Picture 1" descr="A screen shot of a computer program&#10;&#10;AI-generated content may be incorrect."/>
+            <wp:cNvGraphicFramePr>
+              <a:graphicFrameLocks xmlns:a="http://schemas.openxmlformats.org/drawingml/2006/main" noChangeAspect="1"/>
+            </wp:cNvGraphicFramePr>
+            <a:graphic xmlns:a="http://schemas.openxmlformats.org/drawingml/2006/main">
+              <a:graphicData uri="http://schemas.openxmlformats.org/drawingml/2006/picture">
+                <pic:pic xmlns:pic="http://schemas.openxmlformats.org/drawingml/2006/picture">
+                  <pic:nvPicPr>
+                    <pic:cNvPr id="1326039246" name="Picture 1" descr="A screen shot of a computer program&#10;&#10;AI-generated content may be incorrect."/>
+                    <pic:cNvPicPr/>
+                  </pic:nvPicPr>
+                  <pic:blipFill>
+                    <a:blip r:embed="rId16"/>
+                    <a:stretch>
+                      <a:fillRect/>
+                    </a:stretch>
+                  </pic:blipFill>
+                  <pic:spPr>
+                    <a:xfrm>
+                      <a:off x="0" y="0"/>
+                      <a:ext cx="3635825" cy="3003176"/>
+                    </a:xfrm>
+                    <a:prstGeom prst="rect">
+                      <a:avLst/>
+                    </a:prstGeom>
+                  </pic:spPr>
+                </pic:pic>
+              </a:graphicData>
+            </a:graphic>
+          </wp:inline>
+        </w:drawing>
+      </w:r>
+    </w:p>
+    <w:p>
+      <w:pPr>
+        <w:pStyle w:val="ListParagraph"/>
+        <w:ind w:left="2160"/>
+      </w:pPr>
+      <w:r>
+        <w:lastRenderedPageBreak/>
+        <w:drawing>
+          <wp:inline distT="0" distB="0" distL="0" distR="0" wp14:anchorId="37827A77" wp14:editId="71132599">
+            <wp:extent cx="4634230" cy="1792605"/>
+            <wp:effectExtent l="0" t="0" r="0" b="0"/>
+            <wp:docPr id="698008586" name="Picture 1"/>
+            <wp:cNvGraphicFramePr>
+              <a:graphicFrameLocks xmlns:a="http://schemas.openxmlformats.org/drawingml/2006/main" noChangeAspect="1"/>
+            </wp:cNvGraphicFramePr>
+            <a:graphic xmlns:a="http://schemas.openxmlformats.org/drawingml/2006/main">
+              <a:graphicData uri="http://schemas.openxmlformats.org/drawingml/2006/picture">
+                <pic:pic xmlns:pic="http://schemas.openxmlformats.org/drawingml/2006/picture">
+                  <pic:nvPicPr>
+                    <pic:cNvPr id="698008586" name=""/>
+                    <pic:cNvPicPr/>
+                  </pic:nvPicPr>
+                  <pic:blipFill>
+                    <a:blip r:embed="rId17"/>
+                    <a:stretch>
+                      <a:fillRect/>
+                    </a:stretch>
+                  </pic:blipFill>
+                  <pic:spPr>
+                    <a:xfrm>
+                      <a:off x="0" y="0"/>
+                      <a:ext cx="4634230" cy="1792605"/>
+                    </a:xfrm>
+                    <a:prstGeom prst="rect">
+                      <a:avLst/>
+                    </a:prstGeom>
+                  </pic:spPr>
+                </pic:pic>
+              </a:graphicData>
+            </a:graphic>
+          </wp:inline>
+        </w:drawing>
+      </w:r>
+    </w:p>
+    <w:p>
+      <w:pPr>
+        <w:pStyle w:val="ListParagraph"/>
+        <w:ind w:left="2160"/>
+      </w:pPr>
+      <w:r>
+        <w:t>Or alternatively…</w:t>
+      </w:r>
+    </w:p>
+    <w:p>
+      <w:pPr>
+        <w:pStyle w:val="ListParagraph"/>
+        <w:ind w:left="2160"/>
+      </w:pPr>
+      <w:r>
+        <w:drawing>
+          <wp:inline distT="0" distB="0" distL="0" distR="0" wp14:anchorId="32FD7FCF" wp14:editId="5CB479B1">
+            <wp:extent cx="4620504" cy="2194560"/>
+            <wp:effectExtent l="0" t="0" r="8890" b="0"/>
+            <wp:docPr id="1765786101" name="Picture 1"/>
+            <wp:cNvGraphicFramePr>
+              <a:graphicFrameLocks xmlns:a="http://schemas.openxmlformats.org/drawingml/2006/main" noChangeAspect="1"/>
+            </wp:cNvGraphicFramePr>
+            <a:graphic xmlns:a="http://schemas.openxmlformats.org/drawingml/2006/main">
+              <a:graphicData uri="http://schemas.openxmlformats.org/drawingml/2006/picture">
+                <pic:pic xmlns:pic="http://schemas.openxmlformats.org/drawingml/2006/picture">
+                  <pic:nvPicPr>
+                    <pic:cNvPr id="1765786101" name=""/>
+                    <pic:cNvPicPr/>
+                  </pic:nvPicPr>
+                  <pic:blipFill>
+                    <a:blip r:embed="rId18"/>
+                    <a:stretch>
+                      <a:fillRect/>
+                    </a:stretch>
+                  </pic:blipFill>
+                  <pic:spPr>
+                    <a:xfrm>
+                      <a:off x="0" y="0"/>
+                      <a:ext cx="4628514" cy="2198365"/>
+                    </a:xfrm>
+                    <a:prstGeom prst="rect">
+                      <a:avLst/>
+                    </a:prstGeom>
+                  </pic:spPr>
+                </pic:pic>
+              </a:graphicData>
+            </a:graphic>
+          </wp:inline>
+        </w:drawing>
+      </w:r>
+    </w:p>
+    <w:p>
+      <w:pPr>
+        <w:pStyle w:val="ListParagraph"/>
+        <w:ind w:left="2160"/>
+      </w:pPr>
+      <w:r>
+        <w:t>And, if you needed to iterate through the dictionary with the custom types…</w:t>
+      </w:r>
+    </w:p>
+    <w:p>
+      <w:pPr>
+        <w:pStyle w:val="ListParagraph"/>
+        <w:ind w:left="2160"/>
+      </w:pPr>
+      <w:r>
+        <w:drawing>
+          <wp:inline distT="0" distB="0" distL="0" distR="0" wp14:anchorId="234585BB" wp14:editId="5F201745">
+            <wp:extent cx="4666362" cy="1226820"/>
+            <wp:effectExtent l="0" t="0" r="1270" b="0"/>
+            <wp:docPr id="830826632" name="Picture 1"/>
+            <wp:cNvGraphicFramePr>
+              <a:graphicFrameLocks xmlns:a="http://schemas.openxmlformats.org/drawingml/2006/main" noChangeAspect="1"/>
+            </wp:cNvGraphicFramePr>
+            <a:graphic xmlns:a="http://schemas.openxmlformats.org/drawingml/2006/main">
+              <a:graphicData uri="http://schemas.openxmlformats.org/drawingml/2006/picture">
+                <pic:pic xmlns:pic="http://schemas.openxmlformats.org/drawingml/2006/picture">
+                  <pic:nvPicPr>
+                    <pic:cNvPr id="830826632" name=""/>
+                    <pic:cNvPicPr/>
+                  </pic:nvPicPr>
+                  <pic:blipFill>
+                    <a:blip r:embed="rId19"/>
+                    <a:stretch>
+                      <a:fillRect/>
+                    </a:stretch>
+                  </pic:blipFill>
+                  <pic:spPr>
+                    <a:xfrm>
+                      <a:off x="0" y="0"/>
+                      <a:ext cx="4675383" cy="1229192"/>
+                    </a:xfrm>
+                    <a:prstGeom prst="rect">
+                      <a:avLst/>
+                    </a:prstGeom>
+                  </pic:spPr>
+                </pic:pic>
+              </a:graphicData>
+            </a:graphic>
+          </wp:inline>
+        </w:drawing>
+      </w:r>
+    </w:p>
+    <w:p>
+      <w:pPr>
+        <w:pStyle w:val="ListParagraph"/>
+        <w:numPr>
+          <w:ilvl w:val="1"/>
+          <w:numId w:val="21"/>
+        </w:numPr>
+      </w:pPr>
+      <w:r>
+        <w:t>LINQ Query</w:t>
+      </w:r>
+    </w:p>
     <w:p/>
     <w:sectPr>
       <w:pgSz w:w="11906" w:h="16838"/>
@@ -5100,7 +5470,7 @@
   <w:abstractNum w:abstractNumId="17" w15:restartNumberingAfterBreak="0">
     <w:nsid w:val="71824EC4"/>
     <w:multiLevelType w:val="multilevel"/>
-    <w:tmpl w:val="1142860C"/>
+    <w:tmpl w:val="EBA6C886"/>
     <w:lvl w:ilvl="0">
       <w:start w:val="1"/>
       <w:numFmt w:val="bullet"/>
@@ -5117,23 +5487,18 @@
         <w:sz w:val="20"/>
       </w:rPr>
     </w:lvl>
-    <w:lvl w:ilvl="1" w:tentative="1">
-      <w:start w:val="1"/>
-      <w:numFmt w:val="bullet"/>
-      <w:lvlText w:val="o"/>
-      <w:lvlJc w:val="left"/>
-      <w:pPr>
-        <w:tabs>
-          <w:tab w:val="num" w:pos="1440"/>
-        </w:tabs>
+    <w:lvl w:ilvl="1">
+      <w:numFmt w:val="bullet"/>
+      <w:lvlText w:val="-"/>
+      <w:lvlJc w:val="left"/>
+      <w:pPr>
         <w:ind w:left="1440" w:hanging="360"/>
       </w:pPr>
       <w:rPr>
-        <w:rFonts w:ascii="Courier New" w:hAnsi="Courier New" w:hint="default"/>
-        <w:sz w:val="20"/>
-      </w:rPr>
-    </w:lvl>
-    <w:lvl w:ilvl="2" w:tentative="1">
+        <w:rFonts w:ascii="Aptos" w:eastAsiaTheme="minorHAnsi" w:hAnsi="Aptos" w:cstheme="minorBidi" w:hint="default"/>
+      </w:rPr>
+    </w:lvl>
+    <w:lvl w:ilvl="2">
       <w:start w:val="1"/>
       <w:numFmt w:val="bullet"/>
       <w:lvlText w:val=""/>
@@ -6666,6 +7031,7 @@
   <w:style w:type="character" w:default="1" w:styleId="DefaultParagraphFont">
     <w:name w:val="Default Paragraph Font"/>
     <w:uiPriority w:val="1"/>
+    <w:semiHidden/>
     <w:unhideWhenUsed/>
   </w:style>
   <w:style w:type="table" w:default="1" w:styleId="TableNormal">

</xml_diff>

<commit_message>
Added documentation notes on several topics that needed more understanding - 20250821_1
</commit_message>
<xml_diff>
--- a/CSharp.docx
+++ b/CSharp.docx
@@ -2654,6 +2654,9 @@
         <w:t xml:space="preserve">E.g. </w:t>
       </w:r>
       <w:r>
+        <w:rPr>
+          <w:noProof/>
+        </w:rPr>
         <w:drawing>
           <wp:inline distT="0" distB="0" distL="0" distR="0" wp14:anchorId="06D1F503" wp14:editId="2CC7EA23">
             <wp:extent cx="4763392" cy="3284220"/>
@@ -2724,6 +2727,9 @@
         <w:ind w:left="2160"/>
       </w:pPr>
       <w:r>
+        <w:rPr>
+          <w:noProof/>
+        </w:rPr>
         <w:drawing>
           <wp:inline distT="0" distB="0" distL="0" distR="0" wp14:anchorId="537BDA08" wp14:editId="29DCA443">
             <wp:extent cx="3635825" cy="3003176"/>
@@ -2767,6 +2773,9 @@
         <w:ind w:left="2160"/>
       </w:pPr>
       <w:r>
+        <w:rPr>
+          <w:noProof/>
+        </w:rPr>
         <w:lastRenderedPageBreak/>
         <w:drawing>
           <wp:inline distT="0" distB="0" distL="0" distR="0" wp14:anchorId="37827A77" wp14:editId="71132599">
@@ -2820,6 +2829,9 @@
         <w:ind w:left="2160"/>
       </w:pPr>
       <w:r>
+        <w:rPr>
+          <w:noProof/>
+        </w:rPr>
         <w:drawing>
           <wp:inline distT="0" distB="0" distL="0" distR="0" wp14:anchorId="32FD7FCF" wp14:editId="5CB479B1">
             <wp:extent cx="4620504" cy="2194560"/>
@@ -2872,6 +2884,9 @@
         <w:ind w:left="2160"/>
       </w:pPr>
       <w:r>
+        <w:rPr>
+          <w:noProof/>
+        </w:rPr>
         <w:drawing>
           <wp:inline distT="0" distB="0" distL="0" distR="0" wp14:anchorId="234585BB" wp14:editId="5F201745">
             <wp:extent cx="4666362" cy="1226820"/>
@@ -2919,6 +2934,783 @@
       </w:pPr>
       <w:r>
         <w:t>LINQ Query</w:t>
+      </w:r>
+      <w:r>
+        <w:t xml:space="preserve"> (this is the most common type of extension method that </w:t>
+      </w:r>
+      <w:r>
+        <w:rPr>
+          <w:u w:val="single"/>
+        </w:rPr>
+        <w:t>adds query functionality</w:t>
+      </w:r>
+      <w:r>
+        <w:t xml:space="preserve"> to the existing </w:t>
+      </w:r>
+      <w:proofErr w:type="spellStart"/>
+      <w:proofErr w:type="gramStart"/>
+      <w:r>
+        <w:t>System.Collections.IEnumerable</w:t>
+      </w:r>
+      <w:proofErr w:type="spellEnd"/>
+      <w:proofErr w:type="gramEnd"/>
+      <w:r>
+        <w:t xml:space="preserve">() and </w:t>
+      </w:r>
+      <w:proofErr w:type="spellStart"/>
+      <w:proofErr w:type="gramStart"/>
+      <w:r>
+        <w:t>System.Collections</w:t>
+      </w:r>
+      <w:r>
+        <w:t>.Generic</w:t>
+      </w:r>
+      <w:r>
+        <w:t>.IEnumerable</w:t>
+      </w:r>
+      <w:proofErr w:type="spellEnd"/>
+      <w:proofErr w:type="gramEnd"/>
+      <w:r>
+        <w:t>&lt;T&gt; types.</w:t>
+      </w:r>
+    </w:p>
+    <w:p/>
+    <w:p>
+      <w:pPr>
+        <w:rPr>
+          <w:u w:val="single"/>
+        </w:rPr>
+      </w:pPr>
+      <w:r>
+        <w:rPr>
+          <w:highlight w:val="yellow"/>
+          <w:u w:val="single"/>
+        </w:rPr>
+        <w:t>LINQ Query Notes:</w:t>
+      </w:r>
+    </w:p>
+    <w:p>
+      <w:r>
+        <w:t>2 ways of executing LINQ: Query Based and Method Based.</w:t>
+      </w:r>
+    </w:p>
+    <w:p>
+      <w:pPr>
+        <w:rPr>
+          <w:b/>
+          <w:bCs/>
+        </w:rPr>
+      </w:pPr>
+      <w:r>
+        <w:rPr>
+          <w:b/>
+          <w:bCs/>
+        </w:rPr>
+        <w:t>Example of Query Based approach:</w:t>
+      </w:r>
+    </w:p>
+    <w:p>
+      <w:r>
+        <w:t xml:space="preserve">From the example used earlier, the foreach loop is commented out and the </w:t>
+      </w:r>
+      <w:proofErr w:type="gramStart"/>
+      <w:r>
+        <w:t>query based</w:t>
+      </w:r>
+      <w:proofErr w:type="gramEnd"/>
+      <w:r>
+        <w:t xml:space="preserve"> code approach is within the red block. We then use a foreach loop, to iterate through the </w:t>
+      </w:r>
+      <w:proofErr w:type="gramStart"/>
+      <w:r>
+        <w:t>query based</w:t>
+      </w:r>
+      <w:proofErr w:type="gramEnd"/>
+      <w:r>
+        <w:t xml:space="preserve"> variable.</w:t>
+      </w:r>
+    </w:p>
+    <w:p>
+      <w:r>
+        <w:lastRenderedPageBreak/>
+        <w:drawing>
+          <wp:inline distT="0" distB="0" distL="0" distR="0" wp14:anchorId="06B1EE42" wp14:editId="5D09D7A9">
+            <wp:extent cx="5731510" cy="2670175"/>
+            <wp:effectExtent l="0" t="0" r="2540" b="0"/>
+            <wp:docPr id="1767637143" name="Picture 1"/>
+            <wp:cNvGraphicFramePr>
+              <a:graphicFrameLocks xmlns:a="http://schemas.openxmlformats.org/drawingml/2006/main" noChangeAspect="1"/>
+            </wp:cNvGraphicFramePr>
+            <a:graphic xmlns:a="http://schemas.openxmlformats.org/drawingml/2006/main">
+              <a:graphicData uri="http://schemas.openxmlformats.org/drawingml/2006/picture">
+                <pic:pic xmlns:pic="http://schemas.openxmlformats.org/drawingml/2006/picture">
+                  <pic:nvPicPr>
+                    <pic:cNvPr id="1767637143" name=""/>
+                    <pic:cNvPicPr/>
+                  </pic:nvPicPr>
+                  <pic:blipFill>
+                    <a:blip r:embed="rId20"/>
+                    <a:stretch>
+                      <a:fillRect/>
+                    </a:stretch>
+                  </pic:blipFill>
+                  <pic:spPr>
+                    <a:xfrm>
+                      <a:off x="0" y="0"/>
+                      <a:ext cx="5731510" cy="2670175"/>
+                    </a:xfrm>
+                    <a:prstGeom prst="rect">
+                      <a:avLst/>
+                    </a:prstGeom>
+                  </pic:spPr>
+                </pic:pic>
+              </a:graphicData>
+            </a:graphic>
+          </wp:inline>
+        </w:drawing>
+      </w:r>
+    </w:p>
+    <w:p>
+      <w:pPr>
+        <w:rPr>
+          <w:b/>
+          <w:bCs/>
+        </w:rPr>
+      </w:pPr>
+      <w:r>
+        <w:rPr>
+          <w:b/>
+          <w:bCs/>
+        </w:rPr>
+        <w:t>Example of Method Based approach:</w:t>
+      </w:r>
+    </w:p>
+    <w:p>
+      <w:r>
+        <w:t>The query bas</w:t>
+      </w:r>
+      <w:r>
+        <w:tab/>
+        <w:t xml:space="preserve">ed method is commented out and implementation is replaced with the </w:t>
+      </w:r>
+      <w:proofErr w:type="gramStart"/>
+      <w:r>
+        <w:t>method based</w:t>
+      </w:r>
+      <w:proofErr w:type="gramEnd"/>
+      <w:r>
+        <w:t xml:space="preserve"> approach within the red block.</w:t>
+      </w:r>
+    </w:p>
+    <w:p>
+      <w:r>
+        <w:drawing>
+          <wp:inline distT="0" distB="0" distL="0" distR="0" wp14:anchorId="0EAF0CF1" wp14:editId="488FFB06">
+            <wp:extent cx="5731510" cy="2245995"/>
+            <wp:effectExtent l="0" t="0" r="2540" b="1905"/>
+            <wp:docPr id="965375765" name="Picture 1"/>
+            <wp:cNvGraphicFramePr>
+              <a:graphicFrameLocks xmlns:a="http://schemas.openxmlformats.org/drawingml/2006/main" noChangeAspect="1"/>
+            </wp:cNvGraphicFramePr>
+            <a:graphic xmlns:a="http://schemas.openxmlformats.org/drawingml/2006/main">
+              <a:graphicData uri="http://schemas.openxmlformats.org/drawingml/2006/picture">
+                <pic:pic xmlns:pic="http://schemas.openxmlformats.org/drawingml/2006/picture">
+                  <pic:nvPicPr>
+                    <pic:cNvPr id="965375765" name=""/>
+                    <pic:cNvPicPr/>
+                  </pic:nvPicPr>
+                  <pic:blipFill>
+                    <a:blip r:embed="rId21"/>
+                    <a:stretch>
+                      <a:fillRect/>
+                    </a:stretch>
+                  </pic:blipFill>
+                  <pic:spPr>
+                    <a:xfrm>
+                      <a:off x="0" y="0"/>
+                      <a:ext cx="5731510" cy="2245995"/>
+                    </a:xfrm>
+                    <a:prstGeom prst="rect">
+                      <a:avLst/>
+                    </a:prstGeom>
+                  </pic:spPr>
+                </pic:pic>
+              </a:graphicData>
+            </a:graphic>
+          </wp:inline>
+        </w:drawing>
+      </w:r>
+    </w:p>
+    <w:p>
+      <w:r>
+        <w:t xml:space="preserve">If you need to tweak further to get more specific information using a </w:t>
+      </w:r>
+      <w:r>
+        <w:rPr>
+          <w:b/>
+          <w:bCs/>
+        </w:rPr>
+        <w:t>where clause</w:t>
+      </w:r>
+      <w:r>
+        <w:t>. Red blocks below indicate code syntax for both approaches.</w:t>
+      </w:r>
+    </w:p>
+    <w:p>
+      <w:r>
+        <w:lastRenderedPageBreak/>
+        <w:drawing>
+          <wp:inline distT="0" distB="0" distL="0" distR="0" wp14:anchorId="6287D429" wp14:editId="37963FDE">
+            <wp:extent cx="5731510" cy="2943860"/>
+            <wp:effectExtent l="0" t="0" r="2540" b="8890"/>
+            <wp:docPr id="222653103" name="Picture 1"/>
+            <wp:cNvGraphicFramePr>
+              <a:graphicFrameLocks xmlns:a="http://schemas.openxmlformats.org/drawingml/2006/main" noChangeAspect="1"/>
+            </wp:cNvGraphicFramePr>
+            <a:graphic xmlns:a="http://schemas.openxmlformats.org/drawingml/2006/main">
+              <a:graphicData uri="http://schemas.openxmlformats.org/drawingml/2006/picture">
+                <pic:pic xmlns:pic="http://schemas.openxmlformats.org/drawingml/2006/picture">
+                  <pic:nvPicPr>
+                    <pic:cNvPr id="222653103" name=""/>
+                    <pic:cNvPicPr/>
+                  </pic:nvPicPr>
+                  <pic:blipFill>
+                    <a:blip r:embed="rId22"/>
+                    <a:stretch>
+                      <a:fillRect/>
+                    </a:stretch>
+                  </pic:blipFill>
+                  <pic:spPr>
+                    <a:xfrm>
+                      <a:off x="0" y="0"/>
+                      <a:ext cx="5731510" cy="2943860"/>
+                    </a:xfrm>
+                    <a:prstGeom prst="rect">
+                      <a:avLst/>
+                    </a:prstGeom>
+                  </pic:spPr>
+                </pic:pic>
+              </a:graphicData>
+            </a:graphic>
+          </wp:inline>
+        </w:drawing>
+      </w:r>
+    </w:p>
+    <w:p>
+      <w:r>
+        <w:t>Example below is how to use Anonymous Types in a LINQ:</w:t>
+      </w:r>
+    </w:p>
+    <w:p>
+      <w:r>
+        <w:drawing>
+          <wp:inline distT="0" distB="0" distL="0" distR="0" wp14:anchorId="1E3CC885" wp14:editId="37FA5F51">
+            <wp:extent cx="5731510" cy="2916555"/>
+            <wp:effectExtent l="0" t="0" r="2540" b="0"/>
+            <wp:docPr id="22321858" name="Picture 1"/>
+            <wp:cNvGraphicFramePr>
+              <a:graphicFrameLocks xmlns:a="http://schemas.openxmlformats.org/drawingml/2006/main" noChangeAspect="1"/>
+            </wp:cNvGraphicFramePr>
+            <a:graphic xmlns:a="http://schemas.openxmlformats.org/drawingml/2006/main">
+              <a:graphicData uri="http://schemas.openxmlformats.org/drawingml/2006/picture">
+                <pic:pic xmlns:pic="http://schemas.openxmlformats.org/drawingml/2006/picture">
+                  <pic:nvPicPr>
+                    <pic:cNvPr id="22321858" name=""/>
+                    <pic:cNvPicPr/>
+                  </pic:nvPicPr>
+                  <pic:blipFill>
+                    <a:blip r:embed="rId23"/>
+                    <a:stretch>
+                      <a:fillRect/>
+                    </a:stretch>
+                  </pic:blipFill>
+                  <pic:spPr>
+                    <a:xfrm>
+                      <a:off x="0" y="0"/>
+                      <a:ext cx="5731510" cy="2916555"/>
+                    </a:xfrm>
+                    <a:prstGeom prst="rect">
+                      <a:avLst/>
+                    </a:prstGeom>
+                  </pic:spPr>
+                </pic:pic>
+              </a:graphicData>
+            </a:graphic>
+          </wp:inline>
+        </w:drawing>
+      </w:r>
+    </w:p>
+    <w:p>
+      <w:r>
+        <w:rPr>
+          <w:highlight w:val="yellow"/>
+        </w:rPr>
+        <w:t>End of LINQ Query points.</w:t>
+      </w:r>
+    </w:p>
+    <w:p>
+      <w:pPr>
+        <w:rPr>
+          <w:b/>
+          <w:bCs/>
+          <w:i/>
+          <w:iCs/>
+          <w:u w:val="single"/>
+        </w:rPr>
+      </w:pPr>
+      <w:r>
+        <w:rPr>
+          <w:b/>
+          <w:bCs/>
+          <w:i/>
+          <w:iCs/>
+          <w:u w:val="single"/>
+        </w:rPr>
+        <w:t xml:space="preserve">NB: Lambda expressions is the current preferred way of interacting with Delegates </w:t>
+      </w:r>
+      <w:proofErr w:type="gramStart"/>
+      <w:r>
+        <w:rPr>
+          <w:b/>
+          <w:bCs/>
+          <w:i/>
+          <w:iCs/>
+          <w:u w:val="single"/>
+        </w:rPr>
+        <w:t>at the moment</w:t>
+      </w:r>
+      <w:proofErr w:type="gramEnd"/>
+      <w:r>
+        <w:rPr>
+          <w:b/>
+          <w:bCs/>
+          <w:i/>
+          <w:iCs/>
+          <w:u w:val="single"/>
+        </w:rPr>
+        <w:t>.</w:t>
+      </w:r>
+    </w:p>
+    <w:p>
+      <w:pPr>
+        <w:rPr>
+          <w:b/>
+          <w:bCs/>
+        </w:rPr>
+      </w:pPr>
+      <w:r>
+        <w:rPr>
+          <w:b/>
+          <w:bCs/>
+        </w:rPr>
+        <w:t>NB: Need to explore Func or Function</w:t>
+      </w:r>
+      <w:r>
+        <w:rPr>
+          <w:b/>
+          <w:bCs/>
+        </w:rPr>
+        <w:t xml:space="preserve"> Delegates</w:t>
+      </w:r>
+      <w:r>
+        <w:rPr>
+          <w:b/>
+          <w:bCs/>
+        </w:rPr>
+        <w:t xml:space="preserve"> and Action Delegates of C#</w:t>
+      </w:r>
+      <w:r>
+        <w:rPr>
+          <w:b/>
+          <w:bCs/>
+        </w:rPr>
+        <w:t xml:space="preserve"> and then the current accepted practice of Lambda expressions interacting with Delegates</w:t>
+      </w:r>
+      <w:r>
+        <w:rPr>
+          <w:b/>
+          <w:bCs/>
+        </w:rPr>
+        <w:t>.</w:t>
+      </w:r>
+    </w:p>
+    <w:p>
+      <w:r>
+        <w:t>Below is an example of Function delegate syntax which will ALWAYS return something, Action delegate syntax that will NEVER return anything and Lambda expression syntax.</w:t>
+      </w:r>
+    </w:p>
+    <w:p>
+      <w:pPr>
+        <w:rPr>
+          <w:u w:val="single"/>
+        </w:rPr>
+      </w:pPr>
+      <w:r>
+        <w:rPr>
+          <w:u w:val="single"/>
+        </w:rPr>
+        <w:t>First screenshot is the syntax for Function Delegate and Action Delegate:</w:t>
+      </w:r>
+    </w:p>
+    <w:p>
+      <w:r>
+        <w:lastRenderedPageBreak/>
+        <w:drawing>
+          <wp:inline distT="0" distB="0" distL="0" distR="0" wp14:anchorId="64F9D979" wp14:editId="6018DF2E">
+            <wp:extent cx="5160279" cy="2080881"/>
+            <wp:effectExtent l="0" t="0" r="2540" b="0"/>
+            <wp:docPr id="285851119" name="Picture 1"/>
+            <wp:cNvGraphicFramePr>
+              <a:graphicFrameLocks xmlns:a="http://schemas.openxmlformats.org/drawingml/2006/main" noChangeAspect="1"/>
+            </wp:cNvGraphicFramePr>
+            <a:graphic xmlns:a="http://schemas.openxmlformats.org/drawingml/2006/main">
+              <a:graphicData uri="http://schemas.openxmlformats.org/drawingml/2006/picture">
+                <pic:pic xmlns:pic="http://schemas.openxmlformats.org/drawingml/2006/picture">
+                  <pic:nvPicPr>
+                    <pic:cNvPr id="285851119" name=""/>
+                    <pic:cNvPicPr/>
+                  </pic:nvPicPr>
+                  <pic:blipFill>
+                    <a:blip r:embed="rId24"/>
+                    <a:stretch>
+                      <a:fillRect/>
+                    </a:stretch>
+                  </pic:blipFill>
+                  <pic:spPr>
+                    <a:xfrm>
+                      <a:off x="0" y="0"/>
+                      <a:ext cx="5160279" cy="2080881"/>
+                    </a:xfrm>
+                    <a:prstGeom prst="rect">
+                      <a:avLst/>
+                    </a:prstGeom>
+                  </pic:spPr>
+                </pic:pic>
+              </a:graphicData>
+            </a:graphic>
+          </wp:inline>
+        </w:drawing>
+      </w:r>
+    </w:p>
+    <w:p>
+      <w:pPr>
+        <w:rPr>
+          <w:u w:val="single"/>
+        </w:rPr>
+      </w:pPr>
+      <w:r>
+        <w:rPr>
+          <w:u w:val="single"/>
+        </w:rPr>
+        <w:t>Below is the syntax for Lambda expression Delegate example, based on the conversion of the above data:</w:t>
+      </w:r>
+    </w:p>
+    <w:p>
+      <w:r>
+        <w:t xml:space="preserve">Action&lt;string&gt; </w:t>
+      </w:r>
+      <w:proofErr w:type="spellStart"/>
+      <w:r>
+        <w:t>actionWithLambda</w:t>
+      </w:r>
+      <w:proofErr w:type="spellEnd"/>
+      <w:r>
+        <w:t xml:space="preserve"> = values =&gt; {</w:t>
+      </w:r>
+      <w:proofErr w:type="spellStart"/>
+      <w:r>
+        <w:t>Console.WriteLine</w:t>
+      </w:r>
+      <w:proofErr w:type="spellEnd"/>
+      <w:r>
+        <w:t>(</w:t>
+      </w:r>
+      <w:proofErr w:type="gramStart"/>
+      <w:r>
+        <w:t>$”The</w:t>
+      </w:r>
+      <w:proofErr w:type="gramEnd"/>
+      <w:r>
+        <w:t xml:space="preserve"> value from Action&lt;&gt; lambda </w:t>
+      </w:r>
+      <w:proofErr w:type="gramStart"/>
+      <w:r>
+        <w:t>is:</w:t>
+      </w:r>
+      <w:proofErr w:type="gramEnd"/>
+      <w:r>
+        <w:t xml:space="preserve"> {values}”)</w:t>
+      </w:r>
+      <w:proofErr w:type="gramStart"/>
+      <w:r>
+        <w:t>; }</w:t>
+      </w:r>
+      <w:proofErr w:type="gramEnd"/>
+      <w:r>
+        <w:t>;</w:t>
+      </w:r>
+    </w:p>
+    <w:p>
+      <w:proofErr w:type="spellStart"/>
+      <w:r>
+        <w:t>actionWithLambda</w:t>
+      </w:r>
+      <w:proofErr w:type="spellEnd"/>
+      <w:r>
+        <w:t>(“</w:t>
+      </w:r>
+      <w:proofErr w:type="spellStart"/>
+      <w:r>
+        <w:t>ExecuteAutomation</w:t>
+      </w:r>
+      <w:proofErr w:type="spellEnd"/>
+      <w:r>
+        <w:t>”</w:t>
+      </w:r>
+      <w:proofErr w:type="gramStart"/>
+      <w:r>
+        <w:t>);</w:t>
+      </w:r>
+      <w:proofErr w:type="gramEnd"/>
+    </w:p>
+    <w:p>
+      <w:r>
+        <w:rPr>
+          <w:highlight w:val="yellow"/>
+        </w:rPr>
+        <w:t xml:space="preserve">End of Delegate </w:t>
+      </w:r>
+      <w:r>
+        <w:rPr>
+          <w:highlight w:val="yellow"/>
+        </w:rPr>
+        <w:t>p</w:t>
+      </w:r>
+      <w:r>
+        <w:rPr>
+          <w:highlight w:val="yellow"/>
+        </w:rPr>
+        <w:t>oints.</w:t>
+      </w:r>
+    </w:p>
+    <w:p>
+      <w:pPr>
+        <w:rPr>
+          <w:b/>
+          <w:bCs/>
+        </w:rPr>
+      </w:pPr>
+      <w:r>
+        <w:rPr>
+          <w:b/>
+          <w:bCs/>
+        </w:rPr>
+        <w:t>Next Topic: Tuples</w:t>
+      </w:r>
+    </w:p>
+    <w:p>
+      <w:pPr>
+        <w:pStyle w:val="ListParagraph"/>
+        <w:numPr>
+          <w:ilvl w:val="1"/>
+          <w:numId w:val="21"/>
+        </w:numPr>
+        <w:ind w:left="426"/>
+      </w:pPr>
+      <w:r>
+        <w:t>Allows you to return multiple return values from a method.</w:t>
+      </w:r>
+      <w:r>
+        <w:t xml:space="preserve"> </w:t>
+      </w:r>
+    </w:p>
+    <w:p>
+      <w:pPr>
+        <w:pStyle w:val="ListParagraph"/>
+        <w:numPr>
+          <w:ilvl w:val="1"/>
+          <w:numId w:val="21"/>
+        </w:numPr>
+        <w:ind w:left="426"/>
+      </w:pPr>
+      <w:r>
+        <w:t>Is a more optimal approach then compared to</w:t>
+      </w:r>
+      <w:r>
+        <w:t xml:space="preserve"> using </w:t>
+      </w:r>
+      <w:r>
+        <w:t>Out parameters</w:t>
+      </w:r>
+      <w:r>
+        <w:t xml:space="preserve"> and A</w:t>
+      </w:r>
+      <w:r>
+        <w:t>nonymous types returned through a dynamic return</w:t>
+      </w:r>
+      <w:r>
+        <w:t>.</w:t>
+      </w:r>
+    </w:p>
+    <w:p>
+      <w:pPr>
+        <w:rPr>
+          <w:u w:val="single"/>
+        </w:rPr>
+      </w:pPr>
+      <w:r>
+        <w:rPr>
+          <w:u w:val="single"/>
+        </w:rPr>
+        <w:t xml:space="preserve">NB: If Tuples is not added as part of the .NET Framework latest version, you will need to add it as a </w:t>
+      </w:r>
+      <w:proofErr w:type="spellStart"/>
+      <w:r>
+        <w:rPr>
+          <w:u w:val="single"/>
+        </w:rPr>
+        <w:t>Nuget</w:t>
+      </w:r>
+      <w:proofErr w:type="spellEnd"/>
+      <w:r>
+        <w:rPr>
+          <w:u w:val="single"/>
+        </w:rPr>
+        <w:t xml:space="preserve"> Package under References. The name is: </w:t>
+      </w:r>
+      <w:proofErr w:type="spellStart"/>
+      <w:r>
+        <w:rPr>
+          <w:highlight w:val="yellow"/>
+          <w:u w:val="single"/>
+        </w:rPr>
+        <w:t>System.ValueTuple</w:t>
+      </w:r>
+      <w:proofErr w:type="spellEnd"/>
+      <w:r>
+        <w:rPr>
+          <w:u w:val="single"/>
+        </w:rPr>
+        <w:t>. The Author is: Microsoft.</w:t>
+      </w:r>
+      <w:r>
+        <w:rPr>
+          <w:u w:val="single"/>
+        </w:rPr>
+        <w:t xml:space="preserve"> </w:t>
+      </w:r>
+      <w:r>
+        <w:rPr>
+          <w:b/>
+          <w:bCs/>
+          <w:u w:val="single"/>
+        </w:rPr>
+        <w:t xml:space="preserve">DON’T USE: </w:t>
+      </w:r>
+      <w:proofErr w:type="spellStart"/>
+      <w:r>
+        <w:rPr>
+          <w:b/>
+          <w:bCs/>
+          <w:u w:val="single"/>
+        </w:rPr>
+        <w:t>System.Tuples</w:t>
+      </w:r>
+      <w:proofErr w:type="spellEnd"/>
+      <w:r>
+        <w:rPr>
+          <w:u w:val="single"/>
+        </w:rPr>
+        <w:t>.</w:t>
+      </w:r>
+    </w:p>
+    <w:p>
+      <w:r>
+        <w:t>Code syntax to create:</w:t>
+      </w:r>
+      <w:r>
+        <w:br/>
+      </w:r>
+      <w:r>
+        <w:drawing>
+          <wp:inline distT="0" distB="0" distL="0" distR="0" wp14:anchorId="792CCBE6" wp14:editId="31C36629">
+            <wp:extent cx="4680076" cy="929917"/>
+            <wp:effectExtent l="0" t="0" r="6350" b="3810"/>
+            <wp:docPr id="1637006906" name="Picture 1" descr="A screen shot of a computer&#10;&#10;AI-generated content may be incorrect."/>
+            <wp:cNvGraphicFramePr>
+              <a:graphicFrameLocks xmlns:a="http://schemas.openxmlformats.org/drawingml/2006/main" noChangeAspect="1"/>
+            </wp:cNvGraphicFramePr>
+            <a:graphic xmlns:a="http://schemas.openxmlformats.org/drawingml/2006/main">
+              <a:graphicData uri="http://schemas.openxmlformats.org/drawingml/2006/picture">
+                <pic:pic xmlns:pic="http://schemas.openxmlformats.org/drawingml/2006/picture">
+                  <pic:nvPicPr>
+                    <pic:cNvPr id="1637006906" name="Picture 1" descr="A screen shot of a computer&#10;&#10;AI-generated content may be incorrect."/>
+                    <pic:cNvPicPr/>
+                  </pic:nvPicPr>
+                  <pic:blipFill>
+                    <a:blip r:embed="rId25"/>
+                    <a:stretch>
+                      <a:fillRect/>
+                    </a:stretch>
+                  </pic:blipFill>
+                  <pic:spPr>
+                    <a:xfrm>
+                      <a:off x="0" y="0"/>
+                      <a:ext cx="4680076" cy="929917"/>
+                    </a:xfrm>
+                    <a:prstGeom prst="rect">
+                      <a:avLst/>
+                    </a:prstGeom>
+                  </pic:spPr>
+                </pic:pic>
+              </a:graphicData>
+            </a:graphic>
+          </wp:inline>
+        </w:drawing>
+      </w:r>
+    </w:p>
+    <w:p>
+      <w:r>
+        <w:t>Code syntax to call:</w:t>
+      </w:r>
+    </w:p>
+    <w:p>
+      <w:r>
+        <w:drawing>
+          <wp:inline distT="0" distB="0" distL="0" distR="0" wp14:anchorId="4B7095BB" wp14:editId="24D9E023">
+            <wp:extent cx="5731510" cy="1334770"/>
+            <wp:effectExtent l="0" t="0" r="2540" b="0"/>
+            <wp:docPr id="534474317" name="Picture 1"/>
+            <wp:cNvGraphicFramePr>
+              <a:graphicFrameLocks xmlns:a="http://schemas.openxmlformats.org/drawingml/2006/main" noChangeAspect="1"/>
+            </wp:cNvGraphicFramePr>
+            <a:graphic xmlns:a="http://schemas.openxmlformats.org/drawingml/2006/main">
+              <a:graphicData uri="http://schemas.openxmlformats.org/drawingml/2006/picture">
+                <pic:pic xmlns:pic="http://schemas.openxmlformats.org/drawingml/2006/picture">
+                  <pic:nvPicPr>
+                    <pic:cNvPr id="534474317" name=""/>
+                    <pic:cNvPicPr/>
+                  </pic:nvPicPr>
+                  <pic:blipFill>
+                    <a:blip r:embed="rId26"/>
+                    <a:stretch>
+                      <a:fillRect/>
+                    </a:stretch>
+                  </pic:blipFill>
+                  <pic:spPr>
+                    <a:xfrm>
+                      <a:off x="0" y="0"/>
+                      <a:ext cx="5731510" cy="1334770"/>
+                    </a:xfrm>
+                    <a:prstGeom prst="rect">
+                      <a:avLst/>
+                    </a:prstGeom>
+                  </pic:spPr>
+                </pic:pic>
+              </a:graphicData>
+            </a:graphic>
+          </wp:inline>
+        </w:drawing>
       </w:r>
     </w:p>
     <w:p/>

</xml_diff>

<commit_message>
Updating notes on additional C# learning points - 20250822_1
</commit_message>
<xml_diff>
--- a/CSharp.docx
+++ b/CSharp.docx
@@ -2960,13 +2960,7 @@
       <w:proofErr w:type="spellStart"/>
       <w:proofErr w:type="gramStart"/>
       <w:r>
-        <w:t>System.Collections</w:t>
-      </w:r>
-      <w:r>
-        <w:t>.Generic</w:t>
-      </w:r>
-      <w:r>
-        <w:t>.IEnumerable</w:t>
+        <w:t>System.Collections.Generic.IEnumerable</w:t>
       </w:r>
       <w:proofErr w:type="spellEnd"/>
       <w:proofErr w:type="gramEnd"/>
@@ -3032,6 +3026,9 @@
     </w:p>
     <w:p>
       <w:r>
+        <w:rPr>
+          <w:noProof/>
+        </w:rPr>
         <w:lastRenderedPageBreak/>
         <w:drawing>
           <wp:inline distT="0" distB="0" distL="0" distR="0" wp14:anchorId="06B1EE42" wp14:editId="5D09D7A9">
@@ -3104,6 +3101,9 @@
     </w:p>
     <w:p>
       <w:r>
+        <w:rPr>
+          <w:noProof/>
+        </w:rPr>
         <w:drawing>
           <wp:inline distT="0" distB="0" distL="0" distR="0" wp14:anchorId="0EAF0CF1" wp14:editId="488FFB06">
             <wp:extent cx="5731510" cy="2245995"/>
@@ -3158,6 +3158,9 @@
     </w:p>
     <w:p>
       <w:r>
+        <w:rPr>
+          <w:noProof/>
+        </w:rPr>
         <w:lastRenderedPageBreak/>
         <w:drawing>
           <wp:inline distT="0" distB="0" distL="0" distR="0" wp14:anchorId="6287D429" wp14:editId="37963FDE">
@@ -3203,6 +3206,9 @@
     </w:p>
     <w:p>
       <w:r>
+        <w:rPr>
+          <w:noProof/>
+        </w:rPr>
         <w:drawing>
           <wp:inline distT="0" distB="0" distL="0" distR="0" wp14:anchorId="1E3CC885" wp14:editId="37FA5F51">
             <wp:extent cx="5731510" cy="2916555"/>
@@ -3354,6 +3360,9 @@
     </w:p>
     <w:p>
       <w:r>
+        <w:rPr>
+          <w:noProof/>
+        </w:rPr>
         <w:lastRenderedPageBreak/>
         <w:drawing>
           <wp:inline distT="0" distB="0" distL="0" distR="0" wp14:anchorId="64F9D979" wp14:editId="6018DF2E">
@@ -3507,6 +3516,13 @@
         </w:rPr>
         <w:t>Next Topic: Tuples</w:t>
       </w:r>
+      <w:r>
+        <w:rPr>
+          <w:b/>
+          <w:bCs/>
+        </w:rPr>
+        <w:t>, OUT Keyword and Throwing Specific Exceptions</w:t>
+      </w:r>
     </w:p>
     <w:p>
       <w:pPr>
@@ -3632,6 +3648,9 @@
         <w:br/>
       </w:r>
       <w:r>
+        <w:rPr>
+          <w:noProof/>
+        </w:rPr>
         <w:drawing>
           <wp:inline distT="0" distB="0" distL="0" distR="0" wp14:anchorId="792CCBE6" wp14:editId="31C36629">
             <wp:extent cx="4680076" cy="929917"/>
@@ -3673,14 +3692,26 @@
       <w:r>
         <w:t>Code syntax to call:</w:t>
       </w:r>
-    </w:p>
-    <w:p>
-      <w:r>
+      <w:r>
+        <w:t xml:space="preserve"> Because there are multiple returns for this one method, tuples </w:t>
+      </w:r>
+      <w:proofErr w:type="gramStart"/>
+      <w:r>
+        <w:t>allows</w:t>
+      </w:r>
+      <w:proofErr w:type="gramEnd"/>
+      <w:r>
+        <w:t xml:space="preserve"> you to assign those returns into variables.</w:t>
+      </w:r>
+    </w:p>
+    <w:p>
+      <w:r>
+        <w:lastRenderedPageBreak/>
         <w:drawing>
-          <wp:inline distT="0" distB="0" distL="0" distR="0" wp14:anchorId="4B7095BB" wp14:editId="24D9E023">
-            <wp:extent cx="5731510" cy="1334770"/>
-            <wp:effectExtent l="0" t="0" r="2540" b="0"/>
-            <wp:docPr id="534474317" name="Picture 1"/>
+          <wp:inline distT="0" distB="0" distL="0" distR="0" wp14:anchorId="0DCE285C" wp14:editId="08827A81">
+            <wp:extent cx="5731510" cy="1419860"/>
+            <wp:effectExtent l="0" t="0" r="2540" b="8890"/>
+            <wp:docPr id="1956957961" name="Picture 1"/>
             <wp:cNvGraphicFramePr>
               <a:graphicFrameLocks xmlns:a="http://schemas.openxmlformats.org/drawingml/2006/main" noChangeAspect="1"/>
             </wp:cNvGraphicFramePr>
@@ -3688,7 +3719,7 @@
               <a:graphicData uri="http://schemas.openxmlformats.org/drawingml/2006/picture">
                 <pic:pic xmlns:pic="http://schemas.openxmlformats.org/drawingml/2006/picture">
                   <pic:nvPicPr>
-                    <pic:cNvPr id="534474317" name=""/>
+                    <pic:cNvPr id="1956957961" name=""/>
                     <pic:cNvPicPr/>
                   </pic:nvPicPr>
                   <pic:blipFill>
@@ -3700,7 +3731,7 @@
                   <pic:spPr>
                     <a:xfrm>
                       <a:off x="0" y="0"/>
-                      <a:ext cx="5731510" cy="1334770"/>
+                      <a:ext cx="5731510" cy="1419860"/>
                     </a:xfrm>
                     <a:prstGeom prst="rect">
                       <a:avLst/>
@@ -3713,7 +3744,436 @@
         </w:drawing>
       </w:r>
     </w:p>
-    <w:p/>
+    <w:p>
+      <w:r>
+        <w:t>Another variation of tuple which might still appear in some legacy code is usage of OUT keyword, as shown below:</w:t>
+      </w:r>
+    </w:p>
+    <w:p>
+      <w:r>
+        <w:drawing>
+          <wp:inline distT="0" distB="0" distL="0" distR="0" wp14:anchorId="3AD51BE8" wp14:editId="1C9C645B">
+            <wp:extent cx="5068812" cy="1097607"/>
+            <wp:effectExtent l="0" t="0" r="0" b="7620"/>
+            <wp:docPr id="941471586" name="Picture 1"/>
+            <wp:cNvGraphicFramePr>
+              <a:graphicFrameLocks xmlns:a="http://schemas.openxmlformats.org/drawingml/2006/main" noChangeAspect="1"/>
+            </wp:cNvGraphicFramePr>
+            <a:graphic xmlns:a="http://schemas.openxmlformats.org/drawingml/2006/main">
+              <a:graphicData uri="http://schemas.openxmlformats.org/drawingml/2006/picture">
+                <pic:pic xmlns:pic="http://schemas.openxmlformats.org/drawingml/2006/picture">
+                  <pic:nvPicPr>
+                    <pic:cNvPr id="941471586" name=""/>
+                    <pic:cNvPicPr/>
+                  </pic:nvPicPr>
+                  <pic:blipFill>
+                    <a:blip r:embed="rId27"/>
+                    <a:stretch>
+                      <a:fillRect/>
+                    </a:stretch>
+                  </pic:blipFill>
+                  <pic:spPr>
+                    <a:xfrm>
+                      <a:off x="0" y="0"/>
+                      <a:ext cx="5068812" cy="1097607"/>
+                    </a:xfrm>
+                    <a:prstGeom prst="rect">
+                      <a:avLst/>
+                    </a:prstGeom>
+                  </pic:spPr>
+                </pic:pic>
+              </a:graphicData>
+            </a:graphic>
+          </wp:inline>
+        </w:drawing>
+      </w:r>
+    </w:p>
+    <w:p>
+      <w:r>
+        <w:drawing>
+          <wp:inline distT="0" distB="0" distL="0" distR="0" wp14:anchorId="5138B715" wp14:editId="57897B80">
+            <wp:extent cx="5731510" cy="1534795"/>
+            <wp:effectExtent l="0" t="0" r="2540" b="8255"/>
+            <wp:docPr id="1405322745" name="Picture 1"/>
+            <wp:cNvGraphicFramePr>
+              <a:graphicFrameLocks xmlns:a="http://schemas.openxmlformats.org/drawingml/2006/main" noChangeAspect="1"/>
+            </wp:cNvGraphicFramePr>
+            <a:graphic xmlns:a="http://schemas.openxmlformats.org/drawingml/2006/main">
+              <a:graphicData uri="http://schemas.openxmlformats.org/drawingml/2006/picture">
+                <pic:pic xmlns:pic="http://schemas.openxmlformats.org/drawingml/2006/picture">
+                  <pic:nvPicPr>
+                    <pic:cNvPr id="1405322745" name=""/>
+                    <pic:cNvPicPr/>
+                  </pic:nvPicPr>
+                  <pic:blipFill>
+                    <a:blip r:embed="rId28"/>
+                    <a:stretch>
+                      <a:fillRect/>
+                    </a:stretch>
+                  </pic:blipFill>
+                  <pic:spPr>
+                    <a:xfrm>
+                      <a:off x="0" y="0"/>
+                      <a:ext cx="5731510" cy="1534795"/>
+                    </a:xfrm>
+                    <a:prstGeom prst="rect">
+                      <a:avLst/>
+                    </a:prstGeom>
+                  </pic:spPr>
+                </pic:pic>
+              </a:graphicData>
+            </a:graphic>
+          </wp:inline>
+        </w:drawing>
+      </w:r>
+    </w:p>
+    <w:p>
+      <w:r>
+        <w:t>Throwing an exception when a property is null:</w:t>
+      </w:r>
+    </w:p>
+    <w:p>
+      <w:r>
+        <w:drawing>
+          <wp:inline distT="0" distB="0" distL="0" distR="0" wp14:anchorId="09F293FB" wp14:editId="2FB7F660">
+            <wp:extent cx="5731510" cy="683260"/>
+            <wp:effectExtent l="0" t="0" r="2540" b="2540"/>
+            <wp:docPr id="1636255297" name="Picture 1"/>
+            <wp:cNvGraphicFramePr>
+              <a:graphicFrameLocks xmlns:a="http://schemas.openxmlformats.org/drawingml/2006/main" noChangeAspect="1"/>
+            </wp:cNvGraphicFramePr>
+            <a:graphic xmlns:a="http://schemas.openxmlformats.org/drawingml/2006/main">
+              <a:graphicData uri="http://schemas.openxmlformats.org/drawingml/2006/picture">
+                <pic:pic xmlns:pic="http://schemas.openxmlformats.org/drawingml/2006/picture">
+                  <pic:nvPicPr>
+                    <pic:cNvPr id="1636255297" name=""/>
+                    <pic:cNvPicPr/>
+                  </pic:nvPicPr>
+                  <pic:blipFill>
+                    <a:blip r:embed="rId29"/>
+                    <a:stretch>
+                      <a:fillRect/>
+                    </a:stretch>
+                  </pic:blipFill>
+                  <pic:spPr>
+                    <a:xfrm>
+                      <a:off x="0" y="0"/>
+                      <a:ext cx="5731510" cy="683260"/>
+                    </a:xfrm>
+                    <a:prstGeom prst="rect">
+                      <a:avLst/>
+                    </a:prstGeom>
+                  </pic:spPr>
+                </pic:pic>
+              </a:graphicData>
+            </a:graphic>
+          </wp:inline>
+        </w:drawing>
+      </w:r>
+    </w:p>
+    <w:p>
+      <w:r>
+        <w:drawing>
+          <wp:inline distT="0" distB="0" distL="0" distR="0" wp14:anchorId="5D1157E2" wp14:editId="25F6AB70">
+            <wp:extent cx="5731510" cy="952500"/>
+            <wp:effectExtent l="0" t="0" r="2540" b="0"/>
+            <wp:docPr id="533867255" name="Picture 1" descr="A computer screen with text&#10;&#10;AI-generated content may be incorrect."/>
+            <wp:cNvGraphicFramePr>
+              <a:graphicFrameLocks xmlns:a="http://schemas.openxmlformats.org/drawingml/2006/main" noChangeAspect="1"/>
+            </wp:cNvGraphicFramePr>
+            <a:graphic xmlns:a="http://schemas.openxmlformats.org/drawingml/2006/main">
+              <a:graphicData uri="http://schemas.openxmlformats.org/drawingml/2006/picture">
+                <pic:pic xmlns:pic="http://schemas.openxmlformats.org/drawingml/2006/picture">
+                  <pic:nvPicPr>
+                    <pic:cNvPr id="533867255" name="Picture 1" descr="A computer screen with text&#10;&#10;AI-generated content may be incorrect."/>
+                    <pic:cNvPicPr/>
+                  </pic:nvPicPr>
+                  <pic:blipFill>
+                    <a:blip r:embed="rId30"/>
+                    <a:stretch>
+                      <a:fillRect/>
+                    </a:stretch>
+                  </pic:blipFill>
+                  <pic:spPr>
+                    <a:xfrm>
+                      <a:off x="0" y="0"/>
+                      <a:ext cx="5731510" cy="952500"/>
+                    </a:xfrm>
+                    <a:prstGeom prst="rect">
+                      <a:avLst/>
+                    </a:prstGeom>
+                  </pic:spPr>
+                </pic:pic>
+              </a:graphicData>
+            </a:graphic>
+          </wp:inline>
+        </w:drawing>
+      </w:r>
+    </w:p>
+    <w:p>
+      <w:pPr>
+        <w:rPr>
+          <w:b/>
+          <w:bCs/>
+        </w:rPr>
+      </w:pPr>
+      <w:r>
+        <w:rPr>
+          <w:b/>
+          <w:bCs/>
+        </w:rPr>
+        <w:t>NB: The concepts of records need to be explored later.</w:t>
+      </w:r>
+    </w:p>
+    <w:p>
+      <w:r>
+        <w:rPr>
+          <w:highlight w:val="yellow"/>
+        </w:rPr>
+        <w:t>Anonymous Types:</w:t>
+      </w:r>
+    </w:p>
+    <w:p>
+      <w:r>
+        <w:t xml:space="preserve">Code snippet below shows you usage of Address. This is an example of a </w:t>
+      </w:r>
+      <w:r>
+        <w:rPr>
+          <w:u w:val="single"/>
+        </w:rPr>
+        <w:t>concrete type</w:t>
+      </w:r>
+      <w:r>
+        <w:t xml:space="preserve">. </w:t>
+      </w:r>
+    </w:p>
+    <w:p>
+      <w:r>
+        <w:lastRenderedPageBreak/>
+        <w:drawing>
+          <wp:inline distT="0" distB="0" distL="0" distR="0" wp14:anchorId="53474D1D" wp14:editId="5DDD0807">
+            <wp:extent cx="5731510" cy="2256155"/>
+            <wp:effectExtent l="0" t="0" r="2540" b="0"/>
+            <wp:docPr id="59744204" name="Picture 1"/>
+            <wp:cNvGraphicFramePr>
+              <a:graphicFrameLocks xmlns:a="http://schemas.openxmlformats.org/drawingml/2006/main" noChangeAspect="1"/>
+            </wp:cNvGraphicFramePr>
+            <a:graphic xmlns:a="http://schemas.openxmlformats.org/drawingml/2006/main">
+              <a:graphicData uri="http://schemas.openxmlformats.org/drawingml/2006/picture">
+                <pic:pic xmlns:pic="http://schemas.openxmlformats.org/drawingml/2006/picture">
+                  <pic:nvPicPr>
+                    <pic:cNvPr id="59744204" name=""/>
+                    <pic:cNvPicPr/>
+                  </pic:nvPicPr>
+                  <pic:blipFill>
+                    <a:blip r:embed="rId31"/>
+                    <a:stretch>
+                      <a:fillRect/>
+                    </a:stretch>
+                  </pic:blipFill>
+                  <pic:spPr>
+                    <a:xfrm>
+                      <a:off x="0" y="0"/>
+                      <a:ext cx="5731510" cy="2256155"/>
+                    </a:xfrm>
+                    <a:prstGeom prst="rect">
+                      <a:avLst/>
+                    </a:prstGeom>
+                  </pic:spPr>
+                </pic:pic>
+              </a:graphicData>
+            </a:graphic>
+          </wp:inline>
+        </w:drawing>
+      </w:r>
+    </w:p>
+    <w:p>
+      <w:r>
+        <w:t>Anonymous Types is the removal of this, as shown below (the code will still work as normal):</w:t>
+      </w:r>
+    </w:p>
+    <w:p>
+      <w:r>
+        <w:drawing>
+          <wp:inline distT="0" distB="0" distL="0" distR="0" wp14:anchorId="1A75367C" wp14:editId="284F99F4">
+            <wp:extent cx="5731510" cy="2346325"/>
+            <wp:effectExtent l="0" t="0" r="2540" b="0"/>
+            <wp:docPr id="181668966" name="Picture 1"/>
+            <wp:cNvGraphicFramePr>
+              <a:graphicFrameLocks xmlns:a="http://schemas.openxmlformats.org/drawingml/2006/main" noChangeAspect="1"/>
+            </wp:cNvGraphicFramePr>
+            <a:graphic xmlns:a="http://schemas.openxmlformats.org/drawingml/2006/main">
+              <a:graphicData uri="http://schemas.openxmlformats.org/drawingml/2006/picture">
+                <pic:pic xmlns:pic="http://schemas.openxmlformats.org/drawingml/2006/picture">
+                  <pic:nvPicPr>
+                    <pic:cNvPr id="181668966" name=""/>
+                    <pic:cNvPicPr/>
+                  </pic:nvPicPr>
+                  <pic:blipFill>
+                    <a:blip r:embed="rId32"/>
+                    <a:stretch>
+                      <a:fillRect/>
+                    </a:stretch>
+                  </pic:blipFill>
+                  <pic:spPr>
+                    <a:xfrm>
+                      <a:off x="0" y="0"/>
+                      <a:ext cx="5731510" cy="2346325"/>
+                    </a:xfrm>
+                    <a:prstGeom prst="rect">
+                      <a:avLst/>
+                    </a:prstGeom>
+                  </pic:spPr>
+                </pic:pic>
+              </a:graphicData>
+            </a:graphic>
+          </wp:inline>
+        </w:drawing>
+      </w:r>
+    </w:p>
+    <w:p>
+      <w:r>
+        <w:rPr>
+          <w:highlight w:val="yellow"/>
+        </w:rPr>
+        <w:t>Expansion of String Expression - Raw String Literal:</w:t>
+      </w:r>
+    </w:p>
+    <w:p>
+      <w:r>
+        <w:t xml:space="preserve">Scenario: Needed to use html body or even a </w:t>
+      </w:r>
+      <w:proofErr w:type="spellStart"/>
+      <w:r>
+        <w:t>json</w:t>
+      </w:r>
+      <w:proofErr w:type="spellEnd"/>
+      <w:r>
+        <w:t xml:space="preserve"> packet within a string. </w:t>
+      </w:r>
+      <w:proofErr w:type="gramStart"/>
+      <w:r>
+        <w:t>Wont</w:t>
+      </w:r>
+      <w:proofErr w:type="gramEnd"/>
+      <w:r>
+        <w:t xml:space="preserve"> be possible because of the syntax structure causing an issue with the usage of double quotes of the string.</w:t>
+      </w:r>
+    </w:p>
+    <w:p>
+      <w:r>
+        <w:t xml:space="preserve">Solution: You need to use double quotes (x3) “”” and these </w:t>
+      </w:r>
+      <w:r>
+        <w:rPr>
+          <w:u w:val="single"/>
+        </w:rPr>
+        <w:t>MUST be placed on a new line for it to work</w:t>
+      </w:r>
+      <w:r>
+        <w:t xml:space="preserve"> – as shown below: (This will work for html and </w:t>
+      </w:r>
+      <w:proofErr w:type="spellStart"/>
+      <w:r>
+        <w:t>json</w:t>
+      </w:r>
+      <w:proofErr w:type="spellEnd"/>
+      <w:r>
+        <w:t xml:space="preserve"> packets too).</w:t>
+      </w:r>
+    </w:p>
+    <w:p>
+      <w:r>
+        <w:lastRenderedPageBreak/>
+        <w:drawing>
+          <wp:inline distT="0" distB="0" distL="0" distR="0" wp14:anchorId="186DFCE7" wp14:editId="4E8BEDA7">
+            <wp:extent cx="5390089" cy="3209657"/>
+            <wp:effectExtent l="0" t="0" r="1270" b="0"/>
+            <wp:docPr id="431452641" name="Picture 1"/>
+            <wp:cNvGraphicFramePr>
+              <a:graphicFrameLocks xmlns:a="http://schemas.openxmlformats.org/drawingml/2006/main" noChangeAspect="1"/>
+            </wp:cNvGraphicFramePr>
+            <a:graphic xmlns:a="http://schemas.openxmlformats.org/drawingml/2006/main">
+              <a:graphicData uri="http://schemas.openxmlformats.org/drawingml/2006/picture">
+                <pic:pic xmlns:pic="http://schemas.openxmlformats.org/drawingml/2006/picture">
+                  <pic:nvPicPr>
+                    <pic:cNvPr id="431452641" name=""/>
+                    <pic:cNvPicPr/>
+                  </pic:nvPicPr>
+                  <pic:blipFill>
+                    <a:blip r:embed="rId33"/>
+                    <a:stretch>
+                      <a:fillRect/>
+                    </a:stretch>
+                  </pic:blipFill>
+                  <pic:spPr>
+                    <a:xfrm>
+                      <a:off x="0" y="0"/>
+                      <a:ext cx="5390089" cy="3209657"/>
+                    </a:xfrm>
+                    <a:prstGeom prst="rect">
+                      <a:avLst/>
+                    </a:prstGeom>
+                  </pic:spPr>
+                </pic:pic>
+              </a:graphicData>
+            </a:graphic>
+          </wp:inline>
+        </w:drawing>
+      </w:r>
+    </w:p>
+    <w:p>
+      <w:r>
+        <w:t xml:space="preserve">Scenario: You wanted to use string interpolation with a </w:t>
+      </w:r>
+      <w:proofErr w:type="spellStart"/>
+      <w:r>
+        <w:t>json</w:t>
+      </w:r>
+      <w:proofErr w:type="spellEnd"/>
+      <w:r>
+        <w:t xml:space="preserve"> packet expression. See below.</w:t>
+      </w:r>
+    </w:p>
+    <w:p>
+      <w:r>
+        <w:drawing>
+          <wp:inline distT="0" distB="0" distL="0" distR="0" wp14:anchorId="2E362758" wp14:editId="1387E6B3">
+            <wp:extent cx="5731510" cy="4823460"/>
+            <wp:effectExtent l="0" t="0" r="2540" b="0"/>
+            <wp:docPr id="2098328072" name="Picture 1"/>
+            <wp:cNvGraphicFramePr>
+              <a:graphicFrameLocks xmlns:a="http://schemas.openxmlformats.org/drawingml/2006/main" noChangeAspect="1"/>
+            </wp:cNvGraphicFramePr>
+            <a:graphic xmlns:a="http://schemas.openxmlformats.org/drawingml/2006/main">
+              <a:graphicData uri="http://schemas.openxmlformats.org/drawingml/2006/picture">
+                <pic:pic xmlns:pic="http://schemas.openxmlformats.org/drawingml/2006/picture">
+                  <pic:nvPicPr>
+                    <pic:cNvPr id="2098328072" name=""/>
+                    <pic:cNvPicPr/>
+                  </pic:nvPicPr>
+                  <pic:blipFill>
+                    <a:blip r:embed="rId34"/>
+                    <a:stretch>
+                      <a:fillRect/>
+                    </a:stretch>
+                  </pic:blipFill>
+                  <pic:spPr>
+                    <a:xfrm>
+                      <a:off x="0" y="0"/>
+                      <a:ext cx="5731510" cy="4823460"/>
+                    </a:xfrm>
+                    <a:prstGeom prst="rect">
+                      <a:avLst/>
+                    </a:prstGeom>
+                  </pic:spPr>
+                </pic:pic>
+              </a:graphicData>
+            </a:graphic>
+          </wp:inline>
+        </w:drawing>
+      </w:r>
+    </w:p>
     <w:sectPr>
       <w:pgSz w:w="11906" w:h="16838"/>
       <w:pgMar w:top="1440" w:right="1440" w:bottom="1440" w:left="1440" w:header="708" w:footer="708" w:gutter="0"/>

</xml_diff>

<commit_message>
Additional documentation on LINQ, Generics, IEnumerables - 20250822_2
</commit_message>
<xml_diff>
--- a/CSharp.docx
+++ b/CSharp.docx
@@ -3259,6 +3259,1849 @@
         <w:rPr>
           <w:b/>
           <w:bCs/>
+        </w:rPr>
+      </w:pPr>
+      <w:r>
+        <w:rPr>
+          <w:rFonts w:ascii="Segoe UI Emoji" w:hAnsi="Segoe UI Emoji" w:cs="Segoe UI Emoji"/>
+          <w:b/>
+          <w:bCs/>
+        </w:rPr>
+        <w:t>🟢</w:t>
+      </w:r>
+      <w:r>
+        <w:rPr>
+          <w:b/>
+          <w:bCs/>
+        </w:rPr>
+        <w:t xml:space="preserve"> Generic Collections (modern style)</w:t>
+      </w:r>
+    </w:p>
+    <w:p>
+      <w:r>
+        <w:t xml:space="preserve">These collections are </w:t>
+      </w:r>
+      <w:r>
+        <w:rPr>
+          <w:b/>
+          <w:bCs/>
+        </w:rPr>
+        <w:t>type-safe</w:t>
+      </w:r>
+      <w:r>
+        <w:t xml:space="preserve"> — you tell them up front </w:t>
+      </w:r>
+      <w:r>
+        <w:rPr>
+          <w:b/>
+          <w:bCs/>
+        </w:rPr>
+        <w:t>what type of data</w:t>
+      </w:r>
+      <w:r>
+        <w:t xml:space="preserve"> they will hold.</w:t>
+      </w:r>
+    </w:p>
+    <w:p>
+      <w:pPr>
+        <w:rPr>
+          <w:b/>
+          <w:bCs/>
+        </w:rPr>
+      </w:pPr>
+      <w:r>
+        <w:rPr>
+          <w:rFonts w:ascii="Segoe UI Emoji" w:hAnsi="Segoe UI Emoji" w:cs="Segoe UI Emoji"/>
+          <w:b/>
+          <w:bCs/>
+        </w:rPr>
+        <w:t>🔧</w:t>
+      </w:r>
+      <w:r>
+        <w:rPr>
+          <w:b/>
+          <w:bCs/>
+        </w:rPr>
+        <w:t xml:space="preserve"> Example:</w:t>
+      </w:r>
+    </w:p>
+    <w:p>
+      <w:r>
+        <w:t>List&lt;string&gt; names = new List&lt;string</w:t>
+      </w:r>
+      <w:proofErr w:type="gramStart"/>
+      <w:r>
+        <w:t>&gt;();</w:t>
+      </w:r>
+      <w:proofErr w:type="gramEnd"/>
+    </w:p>
+    <w:p>
+      <w:proofErr w:type="spellStart"/>
+      <w:proofErr w:type="gramStart"/>
+      <w:r>
+        <w:t>names.Add</w:t>
+      </w:r>
+      <w:proofErr w:type="spellEnd"/>
+      <w:proofErr w:type="gramEnd"/>
+      <w:r>
+        <w:t>("Alice"</w:t>
+      </w:r>
+      <w:proofErr w:type="gramStart"/>
+      <w:r>
+        <w:t>);</w:t>
+      </w:r>
+      <w:proofErr w:type="gramEnd"/>
+    </w:p>
+    <w:p>
+      <w:proofErr w:type="spellStart"/>
+      <w:proofErr w:type="gramStart"/>
+      <w:r>
+        <w:t>names.Add</w:t>
+      </w:r>
+      <w:proofErr w:type="spellEnd"/>
+      <w:proofErr w:type="gramEnd"/>
+      <w:r>
+        <w:t>("Bob"</w:t>
+      </w:r>
+      <w:proofErr w:type="gramStart"/>
+      <w:r>
+        <w:t>);</w:t>
+      </w:r>
+      <w:proofErr w:type="gramEnd"/>
+    </w:p>
+    <w:p>
+      <w:pPr>
+        <w:numPr>
+          <w:ilvl w:val="0"/>
+          <w:numId w:val="24"/>
+        </w:numPr>
+      </w:pPr>
+      <w:r>
+        <w:lastRenderedPageBreak/>
+        <w:t xml:space="preserve">Now the list can </w:t>
+      </w:r>
+      <w:r>
+        <w:rPr>
+          <w:b/>
+          <w:bCs/>
+        </w:rPr>
+        <w:t>only hold strings</w:t>
+      </w:r>
+      <w:r>
+        <w:t>.</w:t>
+      </w:r>
+    </w:p>
+    <w:p>
+      <w:pPr>
+        <w:numPr>
+          <w:ilvl w:val="0"/>
+          <w:numId w:val="24"/>
+        </w:numPr>
+      </w:pPr>
+      <w:r>
+        <w:t>You avoid errors and your code is easier to understand and test.</w:t>
+      </w:r>
+    </w:p>
+    <w:p>
+      <w:pPr>
+        <w:rPr>
+          <w:b/>
+          <w:bCs/>
+        </w:rPr>
+      </w:pPr>
+      <w:r>
+        <w:rPr>
+          <w:rFonts w:ascii="Segoe UI Emoji" w:hAnsi="Segoe UI Emoji" w:cs="Segoe UI Emoji"/>
+          <w:b/>
+          <w:bCs/>
+        </w:rPr>
+        <w:t>✅</w:t>
+      </w:r>
+      <w:r>
+        <w:rPr>
+          <w:b/>
+          <w:bCs/>
+        </w:rPr>
+        <w:t xml:space="preserve"> How to Use Generics in Test Scenarios</w:t>
+      </w:r>
+    </w:p>
+    <w:p>
+      <w:r>
+        <w:t xml:space="preserve">Suppose you’re testing form inputs with </w:t>
+      </w:r>
+      <w:proofErr w:type="spellStart"/>
+      <w:r>
+        <w:t>NUnit</w:t>
+      </w:r>
+      <w:proofErr w:type="spellEnd"/>
+      <w:r>
+        <w:t>:</w:t>
+      </w:r>
+    </w:p>
+    <w:p>
+      <w:r>
+        <w:t>[Test]</w:t>
+      </w:r>
+    </w:p>
+    <w:p>
+      <w:r>
+        <w:t xml:space="preserve">public void </w:t>
+      </w:r>
+      <w:proofErr w:type="spellStart"/>
+      <w:proofErr w:type="gramStart"/>
+      <w:r>
+        <w:t>ValidateNames</w:t>
+      </w:r>
+      <w:proofErr w:type="spellEnd"/>
+      <w:r>
+        <w:t>(</w:t>
+      </w:r>
+      <w:proofErr w:type="gramEnd"/>
+      <w:r>
+        <w:t>)</w:t>
+      </w:r>
+    </w:p>
+    <w:p>
+      <w:r>
+        <w:t>{</w:t>
+      </w:r>
+    </w:p>
+    <w:p>
+      <w:r>
+        <w:t xml:space="preserve">    List&lt;string&gt; </w:t>
+      </w:r>
+      <w:proofErr w:type="spellStart"/>
+      <w:r>
+        <w:t>testNames</w:t>
+      </w:r>
+      <w:proofErr w:type="spellEnd"/>
+      <w:r>
+        <w:t xml:space="preserve"> = new List&lt;string&gt; </w:t>
+      </w:r>
+      <w:proofErr w:type="gramStart"/>
+      <w:r>
+        <w:t>{ "</w:t>
+      </w:r>
+      <w:proofErr w:type="gramEnd"/>
+      <w:r>
+        <w:t>John", "Jane", "Jill</w:t>
+      </w:r>
+      <w:proofErr w:type="gramStart"/>
+      <w:r>
+        <w:t>" }</w:t>
+      </w:r>
+      <w:proofErr w:type="gramEnd"/>
+      <w:r>
+        <w:t>;</w:t>
+      </w:r>
+    </w:p>
+    <w:p/>
+    <w:p>
+      <w:r>
+        <w:t xml:space="preserve">    foreach (string name in </w:t>
+      </w:r>
+      <w:proofErr w:type="spellStart"/>
+      <w:r>
+        <w:t>testNames</w:t>
+      </w:r>
+      <w:proofErr w:type="spellEnd"/>
+      <w:r>
+        <w:t>)</w:t>
+      </w:r>
+    </w:p>
+    <w:p>
+      <w:r>
+        <w:t xml:space="preserve">    {</w:t>
+      </w:r>
+    </w:p>
+    <w:p>
+      <w:r>
+        <w:t xml:space="preserve">        </w:t>
+      </w:r>
+      <w:proofErr w:type="spellStart"/>
+      <w:r>
+        <w:t>Assert.IsNotEmpty</w:t>
+      </w:r>
+      <w:proofErr w:type="spellEnd"/>
+      <w:r>
+        <w:t>(name</w:t>
+      </w:r>
+      <w:proofErr w:type="gramStart"/>
+      <w:r>
+        <w:t>);</w:t>
+      </w:r>
+      <w:proofErr w:type="gramEnd"/>
+    </w:p>
+    <w:p>
+      <w:r>
+        <w:t xml:space="preserve">    }</w:t>
+      </w:r>
+    </w:p>
+    <w:p>
+      <w:r>
+        <w:t>}</w:t>
+      </w:r>
+    </w:p>
+    <w:p>
+      <w:pPr>
+        <w:numPr>
+          <w:ilvl w:val="0"/>
+          <w:numId w:val="25"/>
+        </w:numPr>
+      </w:pPr>
+      <w:r>
+        <w:t>Easy to manage a list of test data.</w:t>
+      </w:r>
+    </w:p>
+    <w:p>
+      <w:pPr>
+        <w:numPr>
+          <w:ilvl w:val="0"/>
+          <w:numId w:val="25"/>
+        </w:numPr>
+      </w:pPr>
+      <w:r>
+        <w:t>Easy to loop through and test each item.</w:t>
+      </w:r>
+    </w:p>
+    <w:p>
+      <w:pPr>
+        <w:numPr>
+          <w:ilvl w:val="0"/>
+          <w:numId w:val="25"/>
+        </w:numPr>
+      </w:pPr>
+      <w:r>
+        <w:rPr>
+          <w:b/>
+          <w:bCs/>
+        </w:rPr>
+        <w:t>Type-safe</w:t>
+      </w:r>
+      <w:r>
+        <w:t>: only works with strings.</w:t>
+      </w:r>
+    </w:p>
+    <w:p>
+      <w:r>
+        <w:pict w14:anchorId="6035207F">
+          <v:rect id="_x0000_i1030" style="width:0;height:1.5pt" o:hralign="center" o:hrstd="t" o:hr="t" fillcolor="#a0a0a0" stroked="f"/>
+        </w:pict>
+      </w:r>
+    </w:p>
+    <w:p>
+      <w:pPr>
+        <w:rPr>
+          <w:b/>
+          <w:bCs/>
+        </w:rPr>
+      </w:pPr>
+      <w:r>
+        <w:rPr>
+          <w:rFonts w:ascii="Segoe UI Emoji" w:hAnsi="Segoe UI Emoji" w:cs="Segoe UI Emoji"/>
+          <w:b/>
+          <w:bCs/>
+        </w:rPr>
+        <w:t>🔹</w:t>
+      </w:r>
+      <w:r>
+        <w:rPr>
+          <w:b/>
+          <w:bCs/>
+        </w:rPr>
+        <w:t xml:space="preserve"> 2. </w:t>
+      </w:r>
+      <w:proofErr w:type="spellStart"/>
+      <w:r>
+        <w:rPr>
+          <w:b/>
+          <w:bCs/>
+        </w:rPr>
+        <w:t>IEnumerable</w:t>
+      </w:r>
+      <w:proofErr w:type="spellEnd"/>
+    </w:p>
+    <w:p>
+      <w:r>
+        <w:pict w14:anchorId="712CA4AA">
+          <v:rect id="_x0000_i1031" style="width:0;height:1.5pt" o:hralign="center" o:hrstd="t" o:hr="t" fillcolor="#a0a0a0" stroked="f"/>
+        </w:pict>
+      </w:r>
+    </w:p>
+    <w:p>
+      <w:pPr>
+        <w:rPr>
+          <w:b/>
+          <w:bCs/>
+        </w:rPr>
+      </w:pPr>
+      <w:r>
+        <w:rPr>
+          <w:rFonts w:ascii="Segoe UI Emoji" w:hAnsi="Segoe UI Emoji" w:cs="Segoe UI Emoji"/>
+          <w:b/>
+          <w:bCs/>
+        </w:rPr>
+        <w:t>🟦</w:t>
+      </w:r>
+      <w:r>
+        <w:rPr>
+          <w:b/>
+          <w:bCs/>
+        </w:rPr>
+        <w:t xml:space="preserve"> What is </w:t>
+      </w:r>
+      <w:proofErr w:type="spellStart"/>
+      <w:r>
+        <w:rPr>
+          <w:b/>
+          <w:bCs/>
+        </w:rPr>
+        <w:t>IEnumerable</w:t>
+      </w:r>
+      <w:proofErr w:type="spellEnd"/>
+      <w:r>
+        <w:rPr>
+          <w:b/>
+          <w:bCs/>
+        </w:rPr>
+        <w:t>?</w:t>
+      </w:r>
+    </w:p>
+    <w:p>
+      <w:r>
+        <w:t xml:space="preserve">Think of </w:t>
+      </w:r>
+      <w:proofErr w:type="spellStart"/>
+      <w:r>
+        <w:t>IEnumerable</w:t>
+      </w:r>
+      <w:proofErr w:type="spellEnd"/>
+      <w:r>
+        <w:t xml:space="preserve"> like a </w:t>
+      </w:r>
+      <w:r>
+        <w:rPr>
+          <w:b/>
+          <w:bCs/>
+        </w:rPr>
+        <w:t>"read-only list"</w:t>
+      </w:r>
+      <w:r>
+        <w:t xml:space="preserve"> or </w:t>
+      </w:r>
+      <w:r>
+        <w:rPr>
+          <w:b/>
+          <w:bCs/>
+        </w:rPr>
+        <w:t>"something you can loop over"</w:t>
+      </w:r>
+      <w:r>
+        <w:t>.</w:t>
+      </w:r>
+    </w:p>
+    <w:p>
+      <w:r>
+        <w:t xml:space="preserve">It’s </w:t>
+      </w:r>
+      <w:r>
+        <w:rPr>
+          <w:b/>
+          <w:bCs/>
+        </w:rPr>
+        <w:t>not a list itself</w:t>
+      </w:r>
+      <w:r>
+        <w:t xml:space="preserve">, but a </w:t>
+      </w:r>
+      <w:r>
+        <w:rPr>
+          <w:b/>
+          <w:bCs/>
+        </w:rPr>
+        <w:t>way to access one item at a time</w:t>
+      </w:r>
+      <w:r>
+        <w:t xml:space="preserve"> in any collection that supports it.</w:t>
+      </w:r>
+    </w:p>
+    <w:p>
+      <w:r>
+        <w:pict w14:anchorId="58B6099D">
+          <v:rect id="_x0000_i1032" style="width:0;height:1.5pt" o:hralign="center" o:hrstd="t" o:hr="t" fillcolor="#a0a0a0" stroked="f"/>
+        </w:pict>
+      </w:r>
+    </w:p>
+    <w:p>
+      <w:pPr>
+        <w:rPr>
+          <w:b/>
+          <w:bCs/>
+        </w:rPr>
+      </w:pPr>
+      <w:r>
+        <w:rPr>
+          <w:rFonts w:ascii="Segoe UI Emoji" w:hAnsi="Segoe UI Emoji" w:cs="Segoe UI Emoji"/>
+          <w:b/>
+          <w:bCs/>
+        </w:rPr>
+        <w:t>🧠</w:t>
+      </w:r>
+      <w:r>
+        <w:rPr>
+          <w:b/>
+          <w:bCs/>
+        </w:rPr>
+        <w:t xml:space="preserve"> Example (Simple View):</w:t>
+      </w:r>
+    </w:p>
+    <w:p>
+      <w:proofErr w:type="spellStart"/>
+      <w:r>
+        <w:t>IEnumerable</w:t>
+      </w:r>
+      <w:proofErr w:type="spellEnd"/>
+      <w:r>
+        <w:t xml:space="preserve">&lt;string&gt; fruits = new List&lt;string&gt; </w:t>
+      </w:r>
+      <w:proofErr w:type="gramStart"/>
+      <w:r>
+        <w:t>{ "</w:t>
+      </w:r>
+      <w:proofErr w:type="gramEnd"/>
+      <w:r>
+        <w:t>Apple", "Banana", "Cherry</w:t>
+      </w:r>
+      <w:proofErr w:type="gramStart"/>
+      <w:r>
+        <w:t>" }</w:t>
+      </w:r>
+      <w:proofErr w:type="gramEnd"/>
+      <w:r>
+        <w:t>;</w:t>
+      </w:r>
+    </w:p>
+    <w:p/>
+    <w:p>
+      <w:r>
+        <w:lastRenderedPageBreak/>
+        <w:t>foreach (var fruit in fruits)</w:t>
+      </w:r>
+    </w:p>
+    <w:p>
+      <w:r>
+        <w:t>{</w:t>
+      </w:r>
+    </w:p>
+    <w:p>
+      <w:r>
+        <w:t xml:space="preserve">    </w:t>
+      </w:r>
+      <w:proofErr w:type="spellStart"/>
+      <w:r>
+        <w:t>Console.WriteLine</w:t>
+      </w:r>
+      <w:proofErr w:type="spellEnd"/>
+      <w:r>
+        <w:t>(fruit</w:t>
+      </w:r>
+      <w:proofErr w:type="gramStart"/>
+      <w:r>
+        <w:t>);</w:t>
+      </w:r>
+      <w:proofErr w:type="gramEnd"/>
+    </w:p>
+    <w:p>
+      <w:r>
+        <w:t>}</w:t>
+      </w:r>
+    </w:p>
+    <w:p>
+      <w:r>
+        <w:t xml:space="preserve">You can </w:t>
+      </w:r>
+      <w:r>
+        <w:rPr>
+          <w:b/>
+          <w:bCs/>
+        </w:rPr>
+        <w:t>loop over</w:t>
+      </w:r>
+      <w:r>
+        <w:t xml:space="preserve"> </w:t>
+      </w:r>
+      <w:proofErr w:type="spellStart"/>
+      <w:r>
+        <w:t>IEnumerable</w:t>
+      </w:r>
+      <w:proofErr w:type="spellEnd"/>
+      <w:r>
+        <w:t xml:space="preserve">, but </w:t>
+      </w:r>
+      <w:r>
+        <w:rPr>
+          <w:b/>
+          <w:bCs/>
+        </w:rPr>
+        <w:t>you can’t add or remove</w:t>
+      </w:r>
+      <w:r>
+        <w:t xml:space="preserve"> items.</w:t>
+      </w:r>
+    </w:p>
+    <w:p>
+      <w:r>
+        <w:pict w14:anchorId="5A9BAF9D">
+          <v:rect id="_x0000_i1033" style="width:0;height:1.5pt" o:hralign="center" o:hrstd="t" o:hr="t" fillcolor="#a0a0a0" stroked="f"/>
+        </w:pict>
+      </w:r>
+    </w:p>
+    <w:p>
+      <w:pPr>
+        <w:rPr>
+          <w:b/>
+          <w:bCs/>
+        </w:rPr>
+      </w:pPr>
+      <w:r>
+        <w:rPr>
+          <w:rFonts w:ascii="Segoe UI Emoji" w:hAnsi="Segoe UI Emoji" w:cs="Segoe UI Emoji"/>
+          <w:b/>
+          <w:bCs/>
+        </w:rPr>
+        <w:t>✅</w:t>
+      </w:r>
+      <w:r>
+        <w:rPr>
+          <w:b/>
+          <w:bCs/>
+        </w:rPr>
+        <w:t xml:space="preserve"> Why use </w:t>
+      </w:r>
+      <w:proofErr w:type="spellStart"/>
+      <w:r>
+        <w:rPr>
+          <w:b/>
+          <w:bCs/>
+        </w:rPr>
+        <w:t>IEnumerable</w:t>
+      </w:r>
+      <w:proofErr w:type="spellEnd"/>
+      <w:r>
+        <w:rPr>
+          <w:b/>
+          <w:bCs/>
+        </w:rPr>
+        <w:t>?</w:t>
+      </w:r>
+    </w:p>
+    <w:p>
+      <w:pPr>
+        <w:numPr>
+          <w:ilvl w:val="0"/>
+          <w:numId w:val="26"/>
+        </w:numPr>
+      </w:pPr>
+      <w:r>
+        <w:t xml:space="preserve">It's useful when you want to </w:t>
+      </w:r>
+      <w:r>
+        <w:rPr>
+          <w:b/>
+          <w:bCs/>
+        </w:rPr>
+        <w:t>just read</w:t>
+      </w:r>
+      <w:r>
+        <w:t xml:space="preserve"> data, not modify it.</w:t>
+      </w:r>
+    </w:p>
+    <w:p>
+      <w:pPr>
+        <w:numPr>
+          <w:ilvl w:val="0"/>
+          <w:numId w:val="26"/>
+        </w:numPr>
+      </w:pPr>
+      <w:r>
+        <w:t xml:space="preserve">It’s </w:t>
+      </w:r>
+      <w:r>
+        <w:rPr>
+          <w:b/>
+          <w:bCs/>
+        </w:rPr>
+        <w:t>lighter</w:t>
+      </w:r>
+      <w:r>
+        <w:t xml:space="preserve"> than a full List&lt;T&gt;, good for performance.</w:t>
+      </w:r>
+    </w:p>
+    <w:p>
+      <w:pPr>
+        <w:numPr>
+          <w:ilvl w:val="0"/>
+          <w:numId w:val="26"/>
+        </w:numPr>
+      </w:pPr>
+      <w:r>
+        <w:t xml:space="preserve">Many </w:t>
+      </w:r>
+      <w:r>
+        <w:rPr>
+          <w:b/>
+          <w:bCs/>
+        </w:rPr>
+        <w:t>LINQ queries</w:t>
+      </w:r>
+      <w:r>
+        <w:t xml:space="preserve"> return </w:t>
+      </w:r>
+      <w:proofErr w:type="spellStart"/>
+      <w:r>
+        <w:t>IEnumerable</w:t>
+      </w:r>
+      <w:proofErr w:type="spellEnd"/>
+      <w:r>
+        <w:t>&lt;T&gt; — more on this shortly.</w:t>
+      </w:r>
+    </w:p>
+    <w:p>
+      <w:r>
+        <w:pict w14:anchorId="21AD033D">
+          <v:rect id="_x0000_i1034" style="width:0;height:1.5pt" o:hralign="center" o:hrstd="t" o:hr="t" fillcolor="#a0a0a0" stroked="f"/>
+        </w:pict>
+      </w:r>
+    </w:p>
+    <w:p>
+      <w:pPr>
+        <w:rPr>
+          <w:b/>
+          <w:bCs/>
+        </w:rPr>
+      </w:pPr>
+      <w:r>
+        <w:rPr>
+          <w:rFonts w:ascii="Segoe UI Emoji" w:hAnsi="Segoe UI Emoji" w:cs="Segoe UI Emoji"/>
+          <w:b/>
+          <w:bCs/>
+        </w:rPr>
+        <w:t>🧪</w:t>
+      </w:r>
+      <w:r>
+        <w:rPr>
+          <w:b/>
+          <w:bCs/>
+        </w:rPr>
+        <w:t xml:space="preserve"> How it fits in </w:t>
+      </w:r>
+      <w:proofErr w:type="spellStart"/>
+      <w:r>
+        <w:rPr>
+          <w:b/>
+          <w:bCs/>
+        </w:rPr>
+        <w:t>NUnit</w:t>
+      </w:r>
+      <w:proofErr w:type="spellEnd"/>
+      <w:r>
+        <w:rPr>
+          <w:b/>
+          <w:bCs/>
+        </w:rPr>
+        <w:t>:</w:t>
+      </w:r>
+    </w:p>
+    <w:p>
+      <w:r>
+        <w:t xml:space="preserve">You can return test data using </w:t>
+      </w:r>
+      <w:proofErr w:type="spellStart"/>
+      <w:r>
+        <w:t>IEnumerable</w:t>
+      </w:r>
+      <w:proofErr w:type="spellEnd"/>
+      <w:r>
+        <w:t>:</w:t>
+      </w:r>
+    </w:p>
+    <w:p>
+      <w:r>
+        <w:t xml:space="preserve">public static </w:t>
+      </w:r>
+      <w:proofErr w:type="spellStart"/>
+      <w:r>
+        <w:t>IEnumerable</w:t>
+      </w:r>
+      <w:proofErr w:type="spellEnd"/>
+      <w:r>
+        <w:t xml:space="preserve">&lt;string&gt; </w:t>
+      </w:r>
+      <w:proofErr w:type="spellStart"/>
+      <w:proofErr w:type="gramStart"/>
+      <w:r>
+        <w:t>ValidNames</w:t>
+      </w:r>
+      <w:proofErr w:type="spellEnd"/>
+      <w:r>
+        <w:t>(</w:t>
+      </w:r>
+      <w:proofErr w:type="gramEnd"/>
+      <w:r>
+        <w:t>)</w:t>
+      </w:r>
+    </w:p>
+    <w:p>
+      <w:r>
+        <w:t>{</w:t>
+      </w:r>
+    </w:p>
+    <w:p>
+      <w:r>
+        <w:t xml:space="preserve">    yield return "John</w:t>
+      </w:r>
+      <w:proofErr w:type="gramStart"/>
+      <w:r>
+        <w:t>";</w:t>
+      </w:r>
+      <w:proofErr w:type="gramEnd"/>
+    </w:p>
+    <w:p>
+      <w:r>
+        <w:t xml:space="preserve">    yield return "Jane</w:t>
+      </w:r>
+      <w:proofErr w:type="gramStart"/>
+      <w:r>
+        <w:t>";</w:t>
+      </w:r>
+      <w:proofErr w:type="gramEnd"/>
+    </w:p>
+    <w:p>
+      <w:r>
+        <w:t xml:space="preserve">    yield return "Joe</w:t>
+      </w:r>
+      <w:proofErr w:type="gramStart"/>
+      <w:r>
+        <w:t>";</w:t>
+      </w:r>
+      <w:proofErr w:type="gramEnd"/>
+    </w:p>
+    <w:p>
+      <w:r>
+        <w:t>}</w:t>
+      </w:r>
+    </w:p>
+    <w:p/>
+    <w:p>
+      <w:r>
+        <w:t xml:space="preserve">[Test, </w:t>
+      </w:r>
+      <w:proofErr w:type="spellStart"/>
+      <w:r>
+        <w:t>TestCaseSource</w:t>
+      </w:r>
+      <w:proofErr w:type="spellEnd"/>
+      <w:r>
+        <w:t>(</w:t>
+      </w:r>
+      <w:proofErr w:type="spellStart"/>
+      <w:proofErr w:type="gramStart"/>
+      <w:r>
+        <w:t>nameof</w:t>
+      </w:r>
+      <w:proofErr w:type="spellEnd"/>
+      <w:r>
+        <w:t>(</w:t>
+      </w:r>
+      <w:proofErr w:type="spellStart"/>
+      <w:proofErr w:type="gramEnd"/>
+      <w:r>
+        <w:t>ValidNames</w:t>
+      </w:r>
+      <w:proofErr w:type="spellEnd"/>
+      <w:r>
+        <w:t>))]</w:t>
+      </w:r>
+    </w:p>
+    <w:p>
+      <w:r>
+        <w:t xml:space="preserve">public void </w:t>
+      </w:r>
+      <w:proofErr w:type="spellStart"/>
+      <w:r>
+        <w:t>Name_</w:t>
+      </w:r>
+      <w:proofErr w:type="gramStart"/>
+      <w:r>
+        <w:t>ShouldNotBeEmpty</w:t>
+      </w:r>
+      <w:proofErr w:type="spellEnd"/>
+      <w:r>
+        <w:t>(</w:t>
+      </w:r>
+      <w:proofErr w:type="gramEnd"/>
+      <w:r>
+        <w:t>string name)</w:t>
+      </w:r>
+    </w:p>
+    <w:p>
+      <w:r>
+        <w:t>{</w:t>
+      </w:r>
+    </w:p>
+    <w:p>
+      <w:r>
+        <w:t xml:space="preserve">    </w:t>
+      </w:r>
+      <w:proofErr w:type="spellStart"/>
+      <w:r>
+        <w:t>Assert.IsNotEmpty</w:t>
+      </w:r>
+      <w:proofErr w:type="spellEnd"/>
+      <w:r>
+        <w:t>(name</w:t>
+      </w:r>
+      <w:proofErr w:type="gramStart"/>
+      <w:r>
+        <w:t>);</w:t>
+      </w:r>
+      <w:proofErr w:type="gramEnd"/>
+    </w:p>
+    <w:p>
+      <w:r>
+        <w:t>}</w:t>
+      </w:r>
+    </w:p>
+    <w:p>
+      <w:r>
+        <w:pict w14:anchorId="0561EF8A">
+          <v:rect id="_x0000_i1035" style="width:0;height:1.5pt" o:hralign="center" o:hrstd="t" o:hr="t" fillcolor="#a0a0a0" stroked="f"/>
+        </w:pict>
+      </w:r>
+    </w:p>
+    <w:p>
+      <w:pPr>
+        <w:rPr>
+          <w:b/>
+          <w:bCs/>
+        </w:rPr>
+      </w:pPr>
+      <w:r>
+        <w:rPr>
+          <w:rFonts w:ascii="Segoe UI Emoji" w:hAnsi="Segoe UI Emoji" w:cs="Segoe UI Emoji"/>
+          <w:b/>
+          <w:bCs/>
+        </w:rPr>
+        <w:t>🔹</w:t>
+      </w:r>
+      <w:r>
+        <w:rPr>
+          <w:b/>
+          <w:bCs/>
+        </w:rPr>
+        <w:t xml:space="preserve"> 3. LINQ (Language Integrated Query)</w:t>
+      </w:r>
+    </w:p>
+    <w:p>
+      <w:r>
+        <w:pict w14:anchorId="192F3356">
+          <v:rect id="_x0000_i1036" style="width:0;height:1.5pt" o:hralign="center" o:hrstd="t" o:hr="t" fillcolor="#a0a0a0" stroked="f"/>
+        </w:pict>
+      </w:r>
+    </w:p>
+    <w:p>
+      <w:pPr>
+        <w:rPr>
+          <w:b/>
+          <w:bCs/>
+        </w:rPr>
+      </w:pPr>
+      <w:r>
+        <w:rPr>
+          <w:rFonts w:ascii="Segoe UI Emoji" w:hAnsi="Segoe UI Emoji" w:cs="Segoe UI Emoji"/>
+          <w:b/>
+          <w:bCs/>
+        </w:rPr>
+        <w:lastRenderedPageBreak/>
+        <w:t>🟦</w:t>
+      </w:r>
+      <w:r>
+        <w:rPr>
+          <w:b/>
+          <w:bCs/>
+        </w:rPr>
+        <w:t xml:space="preserve"> What is LINQ?</w:t>
+      </w:r>
+    </w:p>
+    <w:p>
+      <w:r>
+        <w:t xml:space="preserve">LINQ lets you </w:t>
+      </w:r>
+      <w:r>
+        <w:rPr>
+          <w:b/>
+          <w:bCs/>
+        </w:rPr>
+        <w:t>filter, search, and manipulate data</w:t>
+      </w:r>
+      <w:r>
+        <w:t xml:space="preserve"> using simple and readable code — </w:t>
+      </w:r>
+      <w:proofErr w:type="gramStart"/>
+      <w:r>
+        <w:t>similar to</w:t>
+      </w:r>
+      <w:proofErr w:type="gramEnd"/>
+      <w:r>
+        <w:t xml:space="preserve"> querying a database, but in memory.</w:t>
+      </w:r>
+    </w:p>
+    <w:p>
+      <w:r>
+        <w:t>Think of it as asking questions like:</w:t>
+      </w:r>
+    </w:p>
+    <w:p>
+      <w:r>
+        <w:t>“From this list, give me only names that start with J.”</w:t>
+      </w:r>
+    </w:p>
+    <w:p>
+      <w:r>
+        <w:pict w14:anchorId="42D1388B">
+          <v:rect id="_x0000_i1037" style="width:0;height:1.5pt" o:hralign="center" o:hrstd="t" o:hr="t" fillcolor="#a0a0a0" stroked="f"/>
+        </w:pict>
+      </w:r>
+    </w:p>
+    <w:p>
+      <w:pPr>
+        <w:rPr>
+          <w:b/>
+          <w:bCs/>
+        </w:rPr>
+      </w:pPr>
+      <w:r>
+        <w:rPr>
+          <w:rFonts w:ascii="Segoe UI Emoji" w:hAnsi="Segoe UI Emoji" w:cs="Segoe UI Emoji"/>
+          <w:b/>
+          <w:bCs/>
+        </w:rPr>
+        <w:t>🔧</w:t>
+      </w:r>
+      <w:r>
+        <w:rPr>
+          <w:b/>
+          <w:bCs/>
+        </w:rPr>
+        <w:t xml:space="preserve"> Simple Example:</w:t>
+      </w:r>
+    </w:p>
+    <w:p>
+      <w:r>
+        <w:t xml:space="preserve">List&lt;string&gt; names = new List&lt;string&gt; </w:t>
+      </w:r>
+      <w:proofErr w:type="gramStart"/>
+      <w:r>
+        <w:t>{ "</w:t>
+      </w:r>
+      <w:proofErr w:type="gramEnd"/>
+      <w:r>
+        <w:t>Jack", "Bob", "Jill", "Sam</w:t>
+      </w:r>
+      <w:proofErr w:type="gramStart"/>
+      <w:r>
+        <w:t>" }</w:t>
+      </w:r>
+      <w:proofErr w:type="gramEnd"/>
+      <w:r>
+        <w:t>;</w:t>
+      </w:r>
+    </w:p>
+    <w:p/>
+    <w:p>
+      <w:r>
+        <w:t xml:space="preserve">var </w:t>
+      </w:r>
+      <w:proofErr w:type="spellStart"/>
+      <w:r>
+        <w:t>jNames</w:t>
+      </w:r>
+      <w:proofErr w:type="spellEnd"/>
+      <w:r>
+        <w:t xml:space="preserve"> = </w:t>
+      </w:r>
+      <w:proofErr w:type="spellStart"/>
+      <w:proofErr w:type="gramStart"/>
+      <w:r>
+        <w:t>names.Where</w:t>
+      </w:r>
+      <w:proofErr w:type="spellEnd"/>
+      <w:proofErr w:type="gramEnd"/>
+      <w:r>
+        <w:t xml:space="preserve">(name =&gt; </w:t>
+      </w:r>
+      <w:proofErr w:type="spellStart"/>
+      <w:proofErr w:type="gramStart"/>
+      <w:r>
+        <w:t>name.StartsWith</w:t>
+      </w:r>
+      <w:proofErr w:type="spellEnd"/>
+      <w:proofErr w:type="gramEnd"/>
+      <w:r>
+        <w:t>("J")</w:t>
+      </w:r>
+      <w:proofErr w:type="gramStart"/>
+      <w:r>
+        <w:t>);</w:t>
+      </w:r>
+      <w:proofErr w:type="gramEnd"/>
+    </w:p>
+    <w:p/>
+    <w:p>
+      <w:r>
+        <w:t xml:space="preserve">foreach (var name in </w:t>
+      </w:r>
+      <w:proofErr w:type="spellStart"/>
+      <w:r>
+        <w:t>jNames</w:t>
+      </w:r>
+      <w:proofErr w:type="spellEnd"/>
+      <w:r>
+        <w:t>)</w:t>
+      </w:r>
+    </w:p>
+    <w:p>
+      <w:r>
+        <w:t>{</w:t>
+      </w:r>
+    </w:p>
+    <w:p>
+      <w:r>
+        <w:t xml:space="preserve">    </w:t>
+      </w:r>
+      <w:proofErr w:type="spellStart"/>
+      <w:r>
+        <w:t>Console.WriteLine</w:t>
+      </w:r>
+      <w:proofErr w:type="spellEnd"/>
+      <w:r>
+        <w:t>(name); // Jack, Jill</w:t>
+      </w:r>
+    </w:p>
+    <w:p>
+      <w:r>
+        <w:t>}</w:t>
+      </w:r>
+    </w:p>
+    <w:p>
+      <w:pPr>
+        <w:numPr>
+          <w:ilvl w:val="0"/>
+          <w:numId w:val="27"/>
+        </w:numPr>
+      </w:pPr>
+      <w:proofErr w:type="gramStart"/>
+      <w:r>
+        <w:t>Where(</w:t>
+      </w:r>
+      <w:proofErr w:type="gramEnd"/>
+      <w:r>
+        <w:t xml:space="preserve">) is a </w:t>
+      </w:r>
+      <w:r>
+        <w:rPr>
+          <w:b/>
+          <w:bCs/>
+        </w:rPr>
+        <w:t>LINQ method</w:t>
+      </w:r>
+      <w:r>
+        <w:t xml:space="preserve"> that filters data.</w:t>
+      </w:r>
+    </w:p>
+    <w:p>
+      <w:pPr>
+        <w:numPr>
+          <w:ilvl w:val="0"/>
+          <w:numId w:val="27"/>
+        </w:numPr>
+      </w:pPr>
+      <w:r>
+        <w:t xml:space="preserve">It returns an </w:t>
+      </w:r>
+      <w:proofErr w:type="spellStart"/>
+      <w:r>
+        <w:t>IEnumerable</w:t>
+      </w:r>
+      <w:proofErr w:type="spellEnd"/>
+      <w:r>
+        <w:t>&lt;string&gt;</w:t>
+      </w:r>
+    </w:p>
+    <w:p>
+      <w:r>
+        <w:pict w14:anchorId="6F72FF37">
+          <v:rect id="_x0000_i1038" style="width:0;height:1.5pt" o:hralign="center" o:hrstd="t" o:hr="t" fillcolor="#a0a0a0" stroked="f"/>
+        </w:pict>
+      </w:r>
+    </w:p>
+    <w:p>
+      <w:pPr>
+        <w:rPr>
+          <w:b/>
+          <w:bCs/>
+        </w:rPr>
+      </w:pPr>
+      <w:r>
+        <w:rPr>
+          <w:rFonts w:ascii="Segoe UI Emoji" w:hAnsi="Segoe UI Emoji" w:cs="Segoe UI Emoji"/>
+          <w:b/>
+          <w:bCs/>
+        </w:rPr>
+        <w:t>✅</w:t>
+      </w:r>
+      <w:r>
+        <w:rPr>
+          <w:b/>
+          <w:bCs/>
+        </w:rPr>
+        <w:t xml:space="preserve"> Why is LINQ useful?</w:t>
+      </w:r>
+    </w:p>
+    <w:p>
+      <w:pPr>
+        <w:numPr>
+          <w:ilvl w:val="0"/>
+          <w:numId w:val="28"/>
+        </w:numPr>
+      </w:pPr>
+      <w:r>
+        <w:rPr>
+          <w:b/>
+          <w:bCs/>
+        </w:rPr>
+        <w:t>Cleaner code</w:t>
+      </w:r>
+      <w:r>
+        <w:t xml:space="preserve"> for filtering or transforming data</w:t>
+      </w:r>
+    </w:p>
+    <w:p>
+      <w:pPr>
+        <w:numPr>
+          <w:ilvl w:val="0"/>
+          <w:numId w:val="28"/>
+        </w:numPr>
+      </w:pPr>
+      <w:r>
+        <w:t xml:space="preserve">Works on </w:t>
+      </w:r>
+      <w:r>
+        <w:rPr>
+          <w:b/>
+          <w:bCs/>
+        </w:rPr>
+        <w:t>any collection</w:t>
+      </w:r>
+      <w:r>
+        <w:t xml:space="preserve"> (lists, arrays, etc.)</w:t>
+      </w:r>
+    </w:p>
+    <w:p>
+      <w:pPr>
+        <w:numPr>
+          <w:ilvl w:val="0"/>
+          <w:numId w:val="28"/>
+        </w:numPr>
+      </w:pPr>
+      <w:r>
+        <w:t>Frequently used in test scenarios to:</w:t>
+      </w:r>
+    </w:p>
+    <w:p>
+      <w:pPr>
+        <w:numPr>
+          <w:ilvl w:val="1"/>
+          <w:numId w:val="28"/>
+        </w:numPr>
+      </w:pPr>
+      <w:r>
+        <w:t>Filter test data</w:t>
+      </w:r>
+    </w:p>
+    <w:p>
+      <w:pPr>
+        <w:numPr>
+          <w:ilvl w:val="1"/>
+          <w:numId w:val="28"/>
+        </w:numPr>
+      </w:pPr>
+      <w:r>
+        <w:t>Validate specific conditions</w:t>
+      </w:r>
+    </w:p>
+    <w:p>
+      <w:r>
+        <w:pict w14:anchorId="29B5CF34">
+          <v:rect id="_x0000_i1039" style="width:0;height:1.5pt" o:hralign="center" o:hrstd="t" o:hr="t" fillcolor="#a0a0a0" stroked="f"/>
+        </w:pict>
+      </w:r>
+    </w:p>
+    <w:p>
+      <w:pPr>
+        <w:rPr>
+          <w:b/>
+          <w:bCs/>
+        </w:rPr>
+      </w:pPr>
+      <w:r>
+        <w:rPr>
+          <w:rFonts w:ascii="Segoe UI Emoji" w:hAnsi="Segoe UI Emoji" w:cs="Segoe UI Emoji"/>
+          <w:b/>
+          <w:bCs/>
+        </w:rPr>
+        <w:t>🧪</w:t>
+      </w:r>
+      <w:r>
+        <w:rPr>
+          <w:b/>
+          <w:bCs/>
+        </w:rPr>
+        <w:t xml:space="preserve"> </w:t>
+      </w:r>
+      <w:proofErr w:type="spellStart"/>
+      <w:r>
+        <w:rPr>
+          <w:b/>
+          <w:bCs/>
+        </w:rPr>
+        <w:t>NUnit</w:t>
+      </w:r>
+      <w:proofErr w:type="spellEnd"/>
+      <w:r>
+        <w:rPr>
+          <w:b/>
+          <w:bCs/>
+        </w:rPr>
+        <w:t xml:space="preserve"> Example Using LINQ</w:t>
+      </w:r>
+    </w:p>
+    <w:p>
+      <w:r>
+        <w:t>[Test]</w:t>
+      </w:r>
+    </w:p>
+    <w:p>
+      <w:r>
+        <w:t xml:space="preserve">public void </w:t>
+      </w:r>
+      <w:proofErr w:type="spellStart"/>
+      <w:r>
+        <w:t>Should_</w:t>
+      </w:r>
+      <w:proofErr w:type="gramStart"/>
+      <w:r>
+        <w:t>OnlyContainNamesStartingWithJ</w:t>
+      </w:r>
+      <w:proofErr w:type="spellEnd"/>
+      <w:r>
+        <w:t>(</w:t>
+      </w:r>
+      <w:proofErr w:type="gramEnd"/>
+      <w:r>
+        <w:t>)</w:t>
+      </w:r>
+    </w:p>
+    <w:p>
+      <w:r>
+        <w:lastRenderedPageBreak/>
+        <w:t>{</w:t>
+      </w:r>
+    </w:p>
+    <w:p>
+      <w:r>
+        <w:t xml:space="preserve">    List&lt;string&gt; names = new List&lt;string&gt; </w:t>
+      </w:r>
+      <w:proofErr w:type="gramStart"/>
+      <w:r>
+        <w:t>{ "</w:t>
+      </w:r>
+      <w:proofErr w:type="gramEnd"/>
+      <w:r>
+        <w:t>John", "James", "Bob</w:t>
+      </w:r>
+      <w:proofErr w:type="gramStart"/>
+      <w:r>
+        <w:t>" }</w:t>
+      </w:r>
+      <w:proofErr w:type="gramEnd"/>
+      <w:r>
+        <w:t>;</w:t>
+      </w:r>
+    </w:p>
+    <w:p/>
+    <w:p>
+      <w:r>
+        <w:t xml:space="preserve">    var result = </w:t>
+      </w:r>
+      <w:proofErr w:type="spellStart"/>
+      <w:proofErr w:type="gramStart"/>
+      <w:r>
+        <w:t>names.Where</w:t>
+      </w:r>
+      <w:proofErr w:type="spellEnd"/>
+      <w:proofErr w:type="gramEnd"/>
+      <w:r>
+        <w:t xml:space="preserve">(n =&gt; </w:t>
+      </w:r>
+      <w:proofErr w:type="spellStart"/>
+      <w:proofErr w:type="gramStart"/>
+      <w:r>
+        <w:t>n.StartsWith</w:t>
+      </w:r>
+      <w:proofErr w:type="spellEnd"/>
+      <w:proofErr w:type="gramEnd"/>
+      <w:r>
+        <w:t>("J")</w:t>
+      </w:r>
+      <w:proofErr w:type="gramStart"/>
+      <w:r>
+        <w:t>).</w:t>
+      </w:r>
+      <w:proofErr w:type="spellStart"/>
+      <w:r>
+        <w:t>ToList</w:t>
+      </w:r>
+      <w:proofErr w:type="spellEnd"/>
+      <w:proofErr w:type="gramEnd"/>
+      <w:r>
+        <w:t>(</w:t>
+      </w:r>
+      <w:proofErr w:type="gramStart"/>
+      <w:r>
+        <w:t>);</w:t>
+      </w:r>
+      <w:proofErr w:type="gramEnd"/>
+    </w:p>
+    <w:p/>
+    <w:p>
+      <w:r>
+        <w:t xml:space="preserve">    </w:t>
+      </w:r>
+      <w:proofErr w:type="spellStart"/>
+      <w:r>
+        <w:t>Assert.That</w:t>
+      </w:r>
+      <w:proofErr w:type="spellEnd"/>
+      <w:r>
+        <w:t xml:space="preserve">(result, </w:t>
+      </w:r>
+      <w:proofErr w:type="spellStart"/>
+      <w:proofErr w:type="gramStart"/>
+      <w:r>
+        <w:t>Is.All.StartsWith</w:t>
+      </w:r>
+      <w:proofErr w:type="spellEnd"/>
+      <w:proofErr w:type="gramEnd"/>
+      <w:r>
+        <w:t>("J")</w:t>
+      </w:r>
+      <w:proofErr w:type="gramStart"/>
+      <w:r>
+        <w:t>);</w:t>
+      </w:r>
+      <w:proofErr w:type="gramEnd"/>
+    </w:p>
+    <w:p>
+      <w:r>
+        <w:t>}</w:t>
+      </w:r>
+    </w:p>
+    <w:p>
+      <w:r>
+        <w:pict w14:anchorId="3EDAB8DC">
+          <v:rect id="_x0000_i1040" style="width:0;height:1.5pt" o:hralign="center" o:hrstd="t" o:hr="t" fillcolor="#a0a0a0" stroked="f"/>
+        </w:pict>
+      </w:r>
+    </w:p>
+    <w:p>
+      <w:pPr>
+        <w:rPr>
+          <w:b/>
+          <w:bCs/>
+        </w:rPr>
+      </w:pPr>
+      <w:r>
+        <w:rPr>
+          <w:rFonts w:ascii="Segoe UI Emoji" w:hAnsi="Segoe UI Emoji" w:cs="Segoe UI Emoji"/>
+          <w:b/>
+          <w:bCs/>
+        </w:rPr>
+        <w:t>✅</w:t>
+      </w:r>
+      <w:r>
+        <w:rPr>
+          <w:b/>
+          <w:bCs/>
+        </w:rPr>
+        <w:t xml:space="preserve"> Summary Table</w:t>
+      </w:r>
+    </w:p>
+    <w:tbl>
+      <w:tblPr>
+        <w:tblW w:w="0" w:type="auto"/>
+        <w:tblCellSpacing w:w="15" w:type="dxa"/>
+        <w:tblCellMar>
+          <w:top w:w="15" w:type="dxa"/>
+          <w:left w:w="15" w:type="dxa"/>
+          <w:bottom w:w="15" w:type="dxa"/>
+          <w:right w:w="15" w:type="dxa"/>
+        </w:tblCellMar>
+        <w:tblLook w:val="04A0" w:firstRow="1" w:lastRow="0" w:firstColumn="1" w:lastColumn="0" w:noHBand="0" w:noVBand="1"/>
+      </w:tblPr>
+      <w:tblGrid>
+        <w:gridCol w:w="1470"/>
+        <w:gridCol w:w="2057"/>
+        <w:gridCol w:w="2916"/>
+        <w:gridCol w:w="2583"/>
+      </w:tblGrid>
+      <w:tr>
+        <w:trPr>
+          <w:tblHeader/>
+          <w:tblCellSpacing w:w="15" w:type="dxa"/>
+        </w:trPr>
+        <w:tc>
+          <w:tcPr>
+            <w:tcW w:w="0" w:type="auto"/>
+            <w:vAlign w:val="center"/>
+            <w:hideMark/>
+          </w:tcPr>
+          <w:p>
+            <w:pPr>
+              <w:rPr>
+                <w:b/>
+                <w:bCs/>
+              </w:rPr>
+            </w:pPr>
+            <w:r>
+              <w:rPr>
+                <w:b/>
+                <w:bCs/>
+              </w:rPr>
+              <w:t>Concept</w:t>
+            </w:r>
+          </w:p>
+        </w:tc>
+        <w:tc>
+          <w:tcPr>
+            <w:tcW w:w="0" w:type="auto"/>
+            <w:vAlign w:val="center"/>
+            <w:hideMark/>
+          </w:tcPr>
+          <w:p>
+            <w:pPr>
+              <w:rPr>
+                <w:b/>
+                <w:bCs/>
+              </w:rPr>
+            </w:pPr>
+            <w:r>
+              <w:rPr>
+                <w:b/>
+                <w:bCs/>
+              </w:rPr>
+              <w:t>What it is</w:t>
+            </w:r>
+          </w:p>
+        </w:tc>
+        <w:tc>
+          <w:tcPr>
+            <w:tcW w:w="0" w:type="auto"/>
+            <w:vAlign w:val="center"/>
+            <w:hideMark/>
+          </w:tcPr>
+          <w:p>
+            <w:pPr>
+              <w:rPr>
+                <w:b/>
+                <w:bCs/>
+              </w:rPr>
+            </w:pPr>
+            <w:r>
+              <w:rPr>
+                <w:b/>
+                <w:bCs/>
+              </w:rPr>
+              <w:t>When to use it</w:t>
+            </w:r>
+          </w:p>
+        </w:tc>
+        <w:tc>
+          <w:tcPr>
+            <w:tcW w:w="0" w:type="auto"/>
+            <w:vAlign w:val="center"/>
+            <w:hideMark/>
+          </w:tcPr>
+          <w:p>
+            <w:pPr>
+              <w:rPr>
+                <w:b/>
+                <w:bCs/>
+              </w:rPr>
+            </w:pPr>
+            <w:r>
+              <w:rPr>
+                <w:b/>
+                <w:bCs/>
+              </w:rPr>
+              <w:t>Why it's useful</w:t>
+            </w:r>
+          </w:p>
+        </w:tc>
+      </w:tr>
+      <w:tr>
+        <w:trPr>
+          <w:tblCellSpacing w:w="15" w:type="dxa"/>
+        </w:trPr>
+        <w:tc>
+          <w:tcPr>
+            <w:tcW w:w="0" w:type="auto"/>
+            <w:vAlign w:val="center"/>
+            <w:hideMark/>
+          </w:tcPr>
+          <w:p>
+            <w:r>
+              <w:rPr>
+                <w:b/>
+                <w:bCs/>
+              </w:rPr>
+              <w:t>Generic List</w:t>
+            </w:r>
+          </w:p>
+        </w:tc>
+        <w:tc>
+          <w:tcPr>
+            <w:tcW w:w="0" w:type="auto"/>
+            <w:vAlign w:val="center"/>
+            <w:hideMark/>
+          </w:tcPr>
+          <w:p>
+            <w:r>
+              <w:t>List that holds specific type (List&lt;T&gt;)</w:t>
+            </w:r>
+          </w:p>
+        </w:tc>
+        <w:tc>
+          <w:tcPr>
+            <w:tcW w:w="0" w:type="auto"/>
+            <w:vAlign w:val="center"/>
+            <w:hideMark/>
+          </w:tcPr>
+          <w:p>
+            <w:r>
+              <w:t>Anytime you store multiple known-type items</w:t>
+            </w:r>
+          </w:p>
+        </w:tc>
+        <w:tc>
+          <w:tcPr>
+            <w:tcW w:w="0" w:type="auto"/>
+            <w:vAlign w:val="center"/>
+            <w:hideMark/>
+          </w:tcPr>
+          <w:p>
+            <w:r>
+              <w:t>Type-safe, avoids errors</w:t>
+            </w:r>
+          </w:p>
+        </w:tc>
+      </w:tr>
+      <w:tr>
+        <w:trPr>
+          <w:tblCellSpacing w:w="15" w:type="dxa"/>
+        </w:trPr>
+        <w:tc>
+          <w:tcPr>
+            <w:tcW w:w="0" w:type="auto"/>
+            <w:vAlign w:val="center"/>
+            <w:hideMark/>
+          </w:tcPr>
+          <w:p>
+            <w:r>
+              <w:rPr>
+                <w:b/>
+                <w:bCs/>
+              </w:rPr>
+              <w:t>Non-Generic</w:t>
+            </w:r>
+          </w:p>
+        </w:tc>
+        <w:tc>
+          <w:tcPr>
+            <w:tcW w:w="0" w:type="auto"/>
+            <w:vAlign w:val="center"/>
+            <w:hideMark/>
+          </w:tcPr>
+          <w:p>
+            <w:r>
+              <w:t>Old-style list that holds anything</w:t>
+            </w:r>
+          </w:p>
+        </w:tc>
+        <w:tc>
+          <w:tcPr>
+            <w:tcW w:w="0" w:type="auto"/>
+            <w:vAlign w:val="center"/>
+            <w:hideMark/>
+          </w:tcPr>
+          <w:p>
+            <w:r>
+              <w:t>Avoid unless maintaining old code</w:t>
+            </w:r>
+          </w:p>
+        </w:tc>
+        <w:tc>
+          <w:tcPr>
+            <w:tcW w:w="0" w:type="auto"/>
+            <w:vAlign w:val="center"/>
+            <w:hideMark/>
+          </w:tcPr>
+          <w:p>
+            <w:r>
+              <w:t>Can cause runtime errors</w:t>
+            </w:r>
+          </w:p>
+        </w:tc>
+      </w:tr>
+      <w:tr>
+        <w:trPr>
+          <w:tblCellSpacing w:w="15" w:type="dxa"/>
+        </w:trPr>
+        <w:tc>
+          <w:tcPr>
+            <w:tcW w:w="0" w:type="auto"/>
+            <w:vAlign w:val="center"/>
+            <w:hideMark/>
+          </w:tcPr>
+          <w:p>
+            <w:proofErr w:type="spellStart"/>
+            <w:r>
+              <w:rPr>
+                <w:b/>
+                <w:bCs/>
+              </w:rPr>
+              <w:t>IEnumerable</w:t>
+            </w:r>
+            <w:proofErr w:type="spellEnd"/>
+          </w:p>
+        </w:tc>
+        <w:tc>
+          <w:tcPr>
+            <w:tcW w:w="0" w:type="auto"/>
+            <w:vAlign w:val="center"/>
+            <w:hideMark/>
+          </w:tcPr>
+          <w:p>
+            <w:r>
+              <w:t>Interface for looping through items</w:t>
+            </w:r>
+          </w:p>
+        </w:tc>
+        <w:tc>
+          <w:tcPr>
+            <w:tcW w:w="0" w:type="auto"/>
+            <w:vAlign w:val="center"/>
+            <w:hideMark/>
+          </w:tcPr>
+          <w:p>
+            <w:r>
+              <w:t>Reading/iterating items without modification</w:t>
+            </w:r>
+          </w:p>
+        </w:tc>
+        <w:tc>
+          <w:tcPr>
+            <w:tcW w:w="0" w:type="auto"/>
+            <w:vAlign w:val="center"/>
+            <w:hideMark/>
+          </w:tcPr>
+          <w:p>
+            <w:r>
+              <w:t>Lightweight, works with LINQ</w:t>
+            </w:r>
+          </w:p>
+        </w:tc>
+      </w:tr>
+      <w:tr>
+        <w:trPr>
+          <w:tblCellSpacing w:w="15" w:type="dxa"/>
+        </w:trPr>
+        <w:tc>
+          <w:tcPr>
+            <w:tcW w:w="0" w:type="auto"/>
+            <w:vAlign w:val="center"/>
+            <w:hideMark/>
+          </w:tcPr>
+          <w:p>
+            <w:r>
+              <w:rPr>
+                <w:b/>
+                <w:bCs/>
+              </w:rPr>
+              <w:t>LINQ</w:t>
+            </w:r>
+          </w:p>
+        </w:tc>
+        <w:tc>
+          <w:tcPr>
+            <w:tcW w:w="0" w:type="auto"/>
+            <w:vAlign w:val="center"/>
+            <w:hideMark/>
+          </w:tcPr>
+          <w:p>
+            <w:r>
+              <w:t>Query-like syntax for filtering data</w:t>
+            </w:r>
+          </w:p>
+        </w:tc>
+        <w:tc>
+          <w:tcPr>
+            <w:tcW w:w="0" w:type="auto"/>
+            <w:vAlign w:val="center"/>
+            <w:hideMark/>
+          </w:tcPr>
+          <w:p>
+            <w:r>
+              <w:t>When filtering or transforming collections</w:t>
+            </w:r>
+          </w:p>
+        </w:tc>
+        <w:tc>
+          <w:tcPr>
+            <w:tcW w:w="0" w:type="auto"/>
+            <w:vAlign w:val="center"/>
+            <w:hideMark/>
+          </w:tcPr>
+          <w:p>
+            <w:r>
+              <w:t>Cleaner, more powerful data manipulation</w:t>
+            </w:r>
+          </w:p>
+        </w:tc>
+      </w:tr>
+    </w:tbl>
+    <w:p>
+      <w:r>
+        <w:pict w14:anchorId="67F2A7E3">
+          <v:rect id="_x0000_i1041" style="width:0;height:1.5pt" o:hralign="center" o:hrstd="t" o:hr="t" fillcolor="#a0a0a0" stroked="f"/>
+        </w:pict>
+      </w:r>
+    </w:p>
+    <w:p>
+      <w:pPr>
+        <w:rPr>
+          <w:b/>
+          <w:bCs/>
           <w:i/>
           <w:iCs/>
           <w:u w:val="single"/>
@@ -3706,6 +5549,9 @@
     </w:p>
     <w:p>
       <w:r>
+        <w:rPr>
+          <w:noProof/>
+        </w:rPr>
         <w:lastRenderedPageBreak/>
         <w:drawing>
           <wp:inline distT="0" distB="0" distL="0" distR="0" wp14:anchorId="0DCE285C" wp14:editId="08827A81">
@@ -3751,6 +5597,9 @@
     </w:p>
     <w:p>
       <w:r>
+        <w:rPr>
+          <w:noProof/>
+        </w:rPr>
         <w:drawing>
           <wp:inline distT="0" distB="0" distL="0" distR="0" wp14:anchorId="3AD51BE8" wp14:editId="1C9C645B">
             <wp:extent cx="5068812" cy="1097607"/>
@@ -3790,6 +5639,9 @@
     </w:p>
     <w:p>
       <w:r>
+        <w:rPr>
+          <w:noProof/>
+        </w:rPr>
         <w:drawing>
           <wp:inline distT="0" distB="0" distL="0" distR="0" wp14:anchorId="5138B715" wp14:editId="57897B80">
             <wp:extent cx="5731510" cy="1534795"/>
@@ -3834,6 +5686,9 @@
     </w:p>
     <w:p>
       <w:r>
+        <w:rPr>
+          <w:noProof/>
+        </w:rPr>
         <w:drawing>
           <wp:inline distT="0" distB="0" distL="0" distR="0" wp14:anchorId="09F293FB" wp14:editId="2FB7F660">
             <wp:extent cx="5731510" cy="683260"/>
@@ -3873,6 +5728,9 @@
     </w:p>
     <w:p>
       <w:r>
+        <w:rPr>
+          <w:noProof/>
+        </w:rPr>
         <w:drawing>
           <wp:inline distT="0" distB="0" distL="0" distR="0" wp14:anchorId="5D1157E2" wp14:editId="25F6AB70">
             <wp:extent cx="5731510" cy="952500"/>
@@ -3949,6 +5807,9 @@
     </w:p>
     <w:p>
       <w:r>
+        <w:rPr>
+          <w:noProof/>
+        </w:rPr>
         <w:lastRenderedPageBreak/>
         <w:drawing>
           <wp:inline distT="0" distB="0" distL="0" distR="0" wp14:anchorId="53474D1D" wp14:editId="5DDD0807">
@@ -3994,6 +5855,9 @@
     </w:p>
     <w:p>
       <w:r>
+        <w:rPr>
+          <w:noProof/>
+        </w:rPr>
         <w:drawing>
           <wp:inline distT="0" distB="0" distL="0" distR="0" wp14:anchorId="1A75367C" wp14:editId="284F99F4">
             <wp:extent cx="5731510" cy="2346325"/>
@@ -4084,6 +5948,9 @@
     </w:p>
     <w:p>
       <w:r>
+        <w:rPr>
+          <w:noProof/>
+        </w:rPr>
         <w:lastRenderedPageBreak/>
         <w:drawing>
           <wp:inline distT="0" distB="0" distL="0" distR="0" wp14:anchorId="186DFCE7" wp14:editId="4E8BEDA7">
@@ -4137,6 +6004,9 @@
     </w:p>
     <w:p>
       <w:r>
+        <w:rPr>
+          <w:noProof/>
+        </w:rPr>
         <w:drawing>
           <wp:inline distT="0" distB="0" distL="0" distR="0" wp14:anchorId="2E362758" wp14:editId="1387E6B3">
             <wp:extent cx="5731510" cy="4823460"/>
@@ -4187,6 +6057,155 @@
 <file path=word/numbering.xml><?xml version="1.0" encoding="utf-8"?>
 <w:numbering xmlns:wpc="http://schemas.microsoft.com/office/word/2010/wordprocessingCanvas" xmlns:cx="http://schemas.microsoft.com/office/drawing/2014/chartex" xmlns:cx1="http://schemas.microsoft.com/office/drawing/2015/9/8/chartex" xmlns:cx2="http://schemas.microsoft.com/office/drawing/2015/10/21/chartex" xmlns:cx3="http://schemas.microsoft.com/office/drawing/2016/5/9/chartex" xmlns:cx4="http://schemas.microsoft.com/office/drawing/2016/5/10/chartex" xmlns:cx5="http://schemas.microsoft.com/office/drawing/2016/5/11/chartex" xmlns:cx6="http://schemas.microsoft.com/office/drawing/2016/5/12/chartex" xmlns:cx7="http://schemas.microsoft.com/office/drawing/2016/5/13/chartex" xmlns:cx8="http://schemas.microsoft.com/office/drawing/2016/5/14/chartex" xmlns:mc="http://schemas.openxmlformats.org/markup-compatibility/2006" xmlns:aink="http://schemas.microsoft.com/office/drawing/2016/ink" xmlns:am3d="http://schemas.microsoft.com/office/drawing/2017/model3d" xmlns:o="urn:schemas-microsoft-com:office:office" xmlns:oel="http://schemas.microsoft.com/office/2019/extlst" xmlns:r="http://schemas.openxmlformats.org/officeDocument/2006/relationships" xmlns:m="http://schemas.openxmlformats.org/officeDocument/2006/math" xmlns:v="urn:schemas-microsoft-com:vml" xmlns:wp14="http://schemas.microsoft.com/office/word/2010/wordprocessingDrawing" xmlns:wp="http://schemas.openxmlformats.org/drawingml/2006/wordprocessingDrawing" xmlns:w10="urn:schemas-microsoft-com:office:word" xmlns:w="http://schemas.openxmlformats.org/wordprocessingml/2006/main" xmlns:w14="http://schemas.microsoft.com/office/word/2010/wordml" xmlns:w15="http://schemas.microsoft.com/office/word/2012/wordml" xmlns:w16cex="http://schemas.microsoft.com/office/word/2018/wordml/cex" xmlns:w16cid="http://schemas.microsoft.com/office/word/2016/wordml/cid" xmlns:w16="http://schemas.microsoft.com/office/word/2018/wordml" xmlns:w16du="http://schemas.microsoft.com/office/word/2023/wordml/word16du" xmlns:w16sdtdh="http://schemas.microsoft.com/office/word/2020/wordml/sdtdatahash" xmlns:w16sdtfl="http://schemas.microsoft.com/office/word/2024/wordml/sdtformatlock" xmlns:w16se="http://schemas.microsoft.com/office/word/2015/wordml/symex" xmlns:wpg="http://schemas.microsoft.com/office/word/2010/wordprocessingGroup" xmlns:wpi="http://schemas.microsoft.com/office/word/2010/wordprocessingInk" xmlns:wne="http://schemas.microsoft.com/office/word/2006/wordml" xmlns:wps="http://schemas.microsoft.com/office/word/2010/wordprocessingShape" mc:Ignorable="w14 w15 w16se w16cid w16 w16cex w16sdtdh w16sdtfl w16du wp14">
   <w:abstractNum w:abstractNumId="0" w15:restartNumberingAfterBreak="0">
+    <w:nsid w:val="042A668B"/>
+    <w:multiLevelType w:val="multilevel"/>
+    <w:tmpl w:val="465A4C52"/>
+    <w:lvl w:ilvl="0">
+      <w:start w:val="1"/>
+      <w:numFmt w:val="bullet"/>
+      <w:lvlText w:val=""/>
+      <w:lvlJc w:val="left"/>
+      <w:pPr>
+        <w:tabs>
+          <w:tab w:val="num" w:pos="720"/>
+        </w:tabs>
+        <w:ind w:left="720" w:hanging="360"/>
+      </w:pPr>
+      <w:rPr>
+        <w:rFonts w:ascii="Symbol" w:hAnsi="Symbol" w:hint="default"/>
+        <w:sz w:val="20"/>
+      </w:rPr>
+    </w:lvl>
+    <w:lvl w:ilvl="1">
+      <w:start w:val="1"/>
+      <w:numFmt w:val="bullet"/>
+      <w:lvlText w:val="o"/>
+      <w:lvlJc w:val="left"/>
+      <w:pPr>
+        <w:tabs>
+          <w:tab w:val="num" w:pos="1440"/>
+        </w:tabs>
+        <w:ind w:left="1440" w:hanging="360"/>
+      </w:pPr>
+      <w:rPr>
+        <w:rFonts w:ascii="Courier New" w:hAnsi="Courier New" w:hint="default"/>
+        <w:sz w:val="20"/>
+      </w:rPr>
+    </w:lvl>
+    <w:lvl w:ilvl="2" w:tentative="1">
+      <w:start w:val="1"/>
+      <w:numFmt w:val="bullet"/>
+      <w:lvlText w:val=""/>
+      <w:lvlJc w:val="left"/>
+      <w:pPr>
+        <w:tabs>
+          <w:tab w:val="num" w:pos="2160"/>
+        </w:tabs>
+        <w:ind w:left="2160" w:hanging="360"/>
+      </w:pPr>
+      <w:rPr>
+        <w:rFonts w:ascii="Wingdings" w:hAnsi="Wingdings" w:hint="default"/>
+        <w:sz w:val="20"/>
+      </w:rPr>
+    </w:lvl>
+    <w:lvl w:ilvl="3" w:tentative="1">
+      <w:start w:val="1"/>
+      <w:numFmt w:val="bullet"/>
+      <w:lvlText w:val=""/>
+      <w:lvlJc w:val="left"/>
+      <w:pPr>
+        <w:tabs>
+          <w:tab w:val="num" w:pos="2880"/>
+        </w:tabs>
+        <w:ind w:left="2880" w:hanging="360"/>
+      </w:pPr>
+      <w:rPr>
+        <w:rFonts w:ascii="Wingdings" w:hAnsi="Wingdings" w:hint="default"/>
+        <w:sz w:val="20"/>
+      </w:rPr>
+    </w:lvl>
+    <w:lvl w:ilvl="4" w:tentative="1">
+      <w:start w:val="1"/>
+      <w:numFmt w:val="bullet"/>
+      <w:lvlText w:val=""/>
+      <w:lvlJc w:val="left"/>
+      <w:pPr>
+        <w:tabs>
+          <w:tab w:val="num" w:pos="3600"/>
+        </w:tabs>
+        <w:ind w:left="3600" w:hanging="360"/>
+      </w:pPr>
+      <w:rPr>
+        <w:rFonts w:ascii="Wingdings" w:hAnsi="Wingdings" w:hint="default"/>
+        <w:sz w:val="20"/>
+      </w:rPr>
+    </w:lvl>
+    <w:lvl w:ilvl="5" w:tentative="1">
+      <w:start w:val="1"/>
+      <w:numFmt w:val="bullet"/>
+      <w:lvlText w:val=""/>
+      <w:lvlJc w:val="left"/>
+      <w:pPr>
+        <w:tabs>
+          <w:tab w:val="num" w:pos="4320"/>
+        </w:tabs>
+        <w:ind w:left="4320" w:hanging="360"/>
+      </w:pPr>
+      <w:rPr>
+        <w:rFonts w:ascii="Wingdings" w:hAnsi="Wingdings" w:hint="default"/>
+        <w:sz w:val="20"/>
+      </w:rPr>
+    </w:lvl>
+    <w:lvl w:ilvl="6" w:tentative="1">
+      <w:start w:val="1"/>
+      <w:numFmt w:val="bullet"/>
+      <w:lvlText w:val=""/>
+      <w:lvlJc w:val="left"/>
+      <w:pPr>
+        <w:tabs>
+          <w:tab w:val="num" w:pos="5040"/>
+        </w:tabs>
+        <w:ind w:left="5040" w:hanging="360"/>
+      </w:pPr>
+      <w:rPr>
+        <w:rFonts w:ascii="Wingdings" w:hAnsi="Wingdings" w:hint="default"/>
+        <w:sz w:val="20"/>
+      </w:rPr>
+    </w:lvl>
+    <w:lvl w:ilvl="7" w:tentative="1">
+      <w:start w:val="1"/>
+      <w:numFmt w:val="bullet"/>
+      <w:lvlText w:val=""/>
+      <w:lvlJc w:val="left"/>
+      <w:pPr>
+        <w:tabs>
+          <w:tab w:val="num" w:pos="5760"/>
+        </w:tabs>
+        <w:ind w:left="5760" w:hanging="360"/>
+      </w:pPr>
+      <w:rPr>
+        <w:rFonts w:ascii="Wingdings" w:hAnsi="Wingdings" w:hint="default"/>
+        <w:sz w:val="20"/>
+      </w:rPr>
+    </w:lvl>
+    <w:lvl w:ilvl="8" w:tentative="1">
+      <w:start w:val="1"/>
+      <w:numFmt w:val="bullet"/>
+      <w:lvlText w:val=""/>
+      <w:lvlJc w:val="left"/>
+      <w:pPr>
+        <w:tabs>
+          <w:tab w:val="num" w:pos="6480"/>
+        </w:tabs>
+        <w:ind w:left="6480" w:hanging="360"/>
+      </w:pPr>
+      <w:rPr>
+        <w:rFonts w:ascii="Wingdings" w:hAnsi="Wingdings" w:hint="default"/>
+        <w:sz w:val="20"/>
+      </w:rPr>
+    </w:lvl>
+  </w:abstractNum>
+  <w:abstractNum w:abstractNumId="1" w15:restartNumberingAfterBreak="0">
     <w:nsid w:val="10B10529"/>
     <w:multiLevelType w:val="multilevel"/>
     <w:tmpl w:val="438251EC"/>
@@ -4335,7 +6354,7 @@
       </w:rPr>
     </w:lvl>
   </w:abstractNum>
-  <w:abstractNum w:abstractNumId="1" w15:restartNumberingAfterBreak="0">
+  <w:abstractNum w:abstractNumId="2" w15:restartNumberingAfterBreak="0">
     <w:nsid w:val="150C166E"/>
     <w:multiLevelType w:val="multilevel"/>
     <w:tmpl w:val="6F2424B6"/>
@@ -4484,7 +6503,7 @@
       </w:rPr>
     </w:lvl>
   </w:abstractNum>
-  <w:abstractNum w:abstractNumId="2" w15:restartNumberingAfterBreak="0">
+  <w:abstractNum w:abstractNumId="3" w15:restartNumberingAfterBreak="0">
     <w:nsid w:val="16114D4E"/>
     <w:multiLevelType w:val="multilevel"/>
     <w:tmpl w:val="E63C08BE"/>
@@ -4633,7 +6652,7 @@
       </w:rPr>
     </w:lvl>
   </w:abstractNum>
-  <w:abstractNum w:abstractNumId="3" w15:restartNumberingAfterBreak="0">
+  <w:abstractNum w:abstractNumId="4" w15:restartNumberingAfterBreak="0">
     <w:nsid w:val="1B443B30"/>
     <w:multiLevelType w:val="multilevel"/>
     <w:tmpl w:val="C39CE694"/>
@@ -4782,7 +6801,7 @@
       </w:rPr>
     </w:lvl>
   </w:abstractNum>
-  <w:abstractNum w:abstractNumId="4" w15:restartNumberingAfterBreak="0">
+  <w:abstractNum w:abstractNumId="5" w15:restartNumberingAfterBreak="0">
     <w:nsid w:val="291371D8"/>
     <w:multiLevelType w:val="multilevel"/>
     <w:tmpl w:val="8B666F8C"/>
@@ -4931,7 +6950,7 @@
       </w:rPr>
     </w:lvl>
   </w:abstractNum>
-  <w:abstractNum w:abstractNumId="5" w15:restartNumberingAfterBreak="0">
+  <w:abstractNum w:abstractNumId="6" w15:restartNumberingAfterBreak="0">
     <w:nsid w:val="2B75756B"/>
     <w:multiLevelType w:val="multilevel"/>
     <w:tmpl w:val="9F0C2FCC"/>
@@ -5080,7 +7099,156 @@
       </w:rPr>
     </w:lvl>
   </w:abstractNum>
-  <w:abstractNum w:abstractNumId="6" w15:restartNumberingAfterBreak="0">
+  <w:abstractNum w:abstractNumId="7" w15:restartNumberingAfterBreak="0">
+    <w:nsid w:val="2DA24E35"/>
+    <w:multiLevelType w:val="multilevel"/>
+    <w:tmpl w:val="09A8C05A"/>
+    <w:lvl w:ilvl="0">
+      <w:start w:val="1"/>
+      <w:numFmt w:val="bullet"/>
+      <w:lvlText w:val=""/>
+      <w:lvlJc w:val="left"/>
+      <w:pPr>
+        <w:tabs>
+          <w:tab w:val="num" w:pos="720"/>
+        </w:tabs>
+        <w:ind w:left="720" w:hanging="360"/>
+      </w:pPr>
+      <w:rPr>
+        <w:rFonts w:ascii="Symbol" w:hAnsi="Symbol" w:hint="default"/>
+        <w:sz w:val="20"/>
+      </w:rPr>
+    </w:lvl>
+    <w:lvl w:ilvl="1" w:tentative="1">
+      <w:start w:val="1"/>
+      <w:numFmt w:val="bullet"/>
+      <w:lvlText w:val="o"/>
+      <w:lvlJc w:val="left"/>
+      <w:pPr>
+        <w:tabs>
+          <w:tab w:val="num" w:pos="1440"/>
+        </w:tabs>
+        <w:ind w:left="1440" w:hanging="360"/>
+      </w:pPr>
+      <w:rPr>
+        <w:rFonts w:ascii="Courier New" w:hAnsi="Courier New" w:hint="default"/>
+        <w:sz w:val="20"/>
+      </w:rPr>
+    </w:lvl>
+    <w:lvl w:ilvl="2" w:tentative="1">
+      <w:start w:val="1"/>
+      <w:numFmt w:val="bullet"/>
+      <w:lvlText w:val=""/>
+      <w:lvlJc w:val="left"/>
+      <w:pPr>
+        <w:tabs>
+          <w:tab w:val="num" w:pos="2160"/>
+        </w:tabs>
+        <w:ind w:left="2160" w:hanging="360"/>
+      </w:pPr>
+      <w:rPr>
+        <w:rFonts w:ascii="Wingdings" w:hAnsi="Wingdings" w:hint="default"/>
+        <w:sz w:val="20"/>
+      </w:rPr>
+    </w:lvl>
+    <w:lvl w:ilvl="3" w:tentative="1">
+      <w:start w:val="1"/>
+      <w:numFmt w:val="bullet"/>
+      <w:lvlText w:val=""/>
+      <w:lvlJc w:val="left"/>
+      <w:pPr>
+        <w:tabs>
+          <w:tab w:val="num" w:pos="2880"/>
+        </w:tabs>
+        <w:ind w:left="2880" w:hanging="360"/>
+      </w:pPr>
+      <w:rPr>
+        <w:rFonts w:ascii="Wingdings" w:hAnsi="Wingdings" w:hint="default"/>
+        <w:sz w:val="20"/>
+      </w:rPr>
+    </w:lvl>
+    <w:lvl w:ilvl="4" w:tentative="1">
+      <w:start w:val="1"/>
+      <w:numFmt w:val="bullet"/>
+      <w:lvlText w:val=""/>
+      <w:lvlJc w:val="left"/>
+      <w:pPr>
+        <w:tabs>
+          <w:tab w:val="num" w:pos="3600"/>
+        </w:tabs>
+        <w:ind w:left="3600" w:hanging="360"/>
+      </w:pPr>
+      <w:rPr>
+        <w:rFonts w:ascii="Wingdings" w:hAnsi="Wingdings" w:hint="default"/>
+        <w:sz w:val="20"/>
+      </w:rPr>
+    </w:lvl>
+    <w:lvl w:ilvl="5" w:tentative="1">
+      <w:start w:val="1"/>
+      <w:numFmt w:val="bullet"/>
+      <w:lvlText w:val=""/>
+      <w:lvlJc w:val="left"/>
+      <w:pPr>
+        <w:tabs>
+          <w:tab w:val="num" w:pos="4320"/>
+        </w:tabs>
+        <w:ind w:left="4320" w:hanging="360"/>
+      </w:pPr>
+      <w:rPr>
+        <w:rFonts w:ascii="Wingdings" w:hAnsi="Wingdings" w:hint="default"/>
+        <w:sz w:val="20"/>
+      </w:rPr>
+    </w:lvl>
+    <w:lvl w:ilvl="6" w:tentative="1">
+      <w:start w:val="1"/>
+      <w:numFmt w:val="bullet"/>
+      <w:lvlText w:val=""/>
+      <w:lvlJc w:val="left"/>
+      <w:pPr>
+        <w:tabs>
+          <w:tab w:val="num" w:pos="5040"/>
+        </w:tabs>
+        <w:ind w:left="5040" w:hanging="360"/>
+      </w:pPr>
+      <w:rPr>
+        <w:rFonts w:ascii="Wingdings" w:hAnsi="Wingdings" w:hint="default"/>
+        <w:sz w:val="20"/>
+      </w:rPr>
+    </w:lvl>
+    <w:lvl w:ilvl="7" w:tentative="1">
+      <w:start w:val="1"/>
+      <w:numFmt w:val="bullet"/>
+      <w:lvlText w:val=""/>
+      <w:lvlJc w:val="left"/>
+      <w:pPr>
+        <w:tabs>
+          <w:tab w:val="num" w:pos="5760"/>
+        </w:tabs>
+        <w:ind w:left="5760" w:hanging="360"/>
+      </w:pPr>
+      <w:rPr>
+        <w:rFonts w:ascii="Wingdings" w:hAnsi="Wingdings" w:hint="default"/>
+        <w:sz w:val="20"/>
+      </w:rPr>
+    </w:lvl>
+    <w:lvl w:ilvl="8" w:tentative="1">
+      <w:start w:val="1"/>
+      <w:numFmt w:val="bullet"/>
+      <w:lvlText w:val=""/>
+      <w:lvlJc w:val="left"/>
+      <w:pPr>
+        <w:tabs>
+          <w:tab w:val="num" w:pos="6480"/>
+        </w:tabs>
+        <w:ind w:left="6480" w:hanging="360"/>
+      </w:pPr>
+      <w:rPr>
+        <w:rFonts w:ascii="Wingdings" w:hAnsi="Wingdings" w:hint="default"/>
+        <w:sz w:val="20"/>
+      </w:rPr>
+    </w:lvl>
+  </w:abstractNum>
+  <w:abstractNum w:abstractNumId="8" w15:restartNumberingAfterBreak="0">
     <w:nsid w:val="2F116065"/>
     <w:multiLevelType w:val="multilevel"/>
     <w:tmpl w:val="A3547C90"/>
@@ -5229,7 +7397,7 @@
       </w:rPr>
     </w:lvl>
   </w:abstractNum>
-  <w:abstractNum w:abstractNumId="7" w15:restartNumberingAfterBreak="0">
+  <w:abstractNum w:abstractNumId="9" w15:restartNumberingAfterBreak="0">
     <w:nsid w:val="2FDE175A"/>
     <w:multiLevelType w:val="multilevel"/>
     <w:tmpl w:val="33722688"/>
@@ -5378,7 +7546,7 @@
       </w:rPr>
     </w:lvl>
   </w:abstractNum>
-  <w:abstractNum w:abstractNumId="8" w15:restartNumberingAfterBreak="0">
+  <w:abstractNum w:abstractNumId="10" w15:restartNumberingAfterBreak="0">
     <w:nsid w:val="3074213C"/>
     <w:multiLevelType w:val="multilevel"/>
     <w:tmpl w:val="78969148"/>
@@ -5527,7 +7695,7 @@
       </w:rPr>
     </w:lvl>
   </w:abstractNum>
-  <w:abstractNum w:abstractNumId="9" w15:restartNumberingAfterBreak="0">
+  <w:abstractNum w:abstractNumId="11" w15:restartNumberingAfterBreak="0">
     <w:nsid w:val="32756B27"/>
     <w:multiLevelType w:val="multilevel"/>
     <w:tmpl w:val="1E20052E"/>
@@ -5676,7 +7844,156 @@
       </w:rPr>
     </w:lvl>
   </w:abstractNum>
-  <w:abstractNum w:abstractNumId="10" w15:restartNumberingAfterBreak="0">
+  <w:abstractNum w:abstractNumId="12" w15:restartNumberingAfterBreak="0">
+    <w:nsid w:val="3553624A"/>
+    <w:multiLevelType w:val="multilevel"/>
+    <w:tmpl w:val="E75C6134"/>
+    <w:lvl w:ilvl="0">
+      <w:start w:val="1"/>
+      <w:numFmt w:val="bullet"/>
+      <w:lvlText w:val=""/>
+      <w:lvlJc w:val="left"/>
+      <w:pPr>
+        <w:tabs>
+          <w:tab w:val="num" w:pos="720"/>
+        </w:tabs>
+        <w:ind w:left="720" w:hanging="360"/>
+      </w:pPr>
+      <w:rPr>
+        <w:rFonts w:ascii="Symbol" w:hAnsi="Symbol" w:hint="default"/>
+        <w:sz w:val="20"/>
+      </w:rPr>
+    </w:lvl>
+    <w:lvl w:ilvl="1" w:tentative="1">
+      <w:start w:val="1"/>
+      <w:numFmt w:val="bullet"/>
+      <w:lvlText w:val="o"/>
+      <w:lvlJc w:val="left"/>
+      <w:pPr>
+        <w:tabs>
+          <w:tab w:val="num" w:pos="1440"/>
+        </w:tabs>
+        <w:ind w:left="1440" w:hanging="360"/>
+      </w:pPr>
+      <w:rPr>
+        <w:rFonts w:ascii="Courier New" w:hAnsi="Courier New" w:hint="default"/>
+        <w:sz w:val="20"/>
+      </w:rPr>
+    </w:lvl>
+    <w:lvl w:ilvl="2" w:tentative="1">
+      <w:start w:val="1"/>
+      <w:numFmt w:val="bullet"/>
+      <w:lvlText w:val=""/>
+      <w:lvlJc w:val="left"/>
+      <w:pPr>
+        <w:tabs>
+          <w:tab w:val="num" w:pos="2160"/>
+        </w:tabs>
+        <w:ind w:left="2160" w:hanging="360"/>
+      </w:pPr>
+      <w:rPr>
+        <w:rFonts w:ascii="Wingdings" w:hAnsi="Wingdings" w:hint="default"/>
+        <w:sz w:val="20"/>
+      </w:rPr>
+    </w:lvl>
+    <w:lvl w:ilvl="3" w:tentative="1">
+      <w:start w:val="1"/>
+      <w:numFmt w:val="bullet"/>
+      <w:lvlText w:val=""/>
+      <w:lvlJc w:val="left"/>
+      <w:pPr>
+        <w:tabs>
+          <w:tab w:val="num" w:pos="2880"/>
+        </w:tabs>
+        <w:ind w:left="2880" w:hanging="360"/>
+      </w:pPr>
+      <w:rPr>
+        <w:rFonts w:ascii="Wingdings" w:hAnsi="Wingdings" w:hint="default"/>
+        <w:sz w:val="20"/>
+      </w:rPr>
+    </w:lvl>
+    <w:lvl w:ilvl="4" w:tentative="1">
+      <w:start w:val="1"/>
+      <w:numFmt w:val="bullet"/>
+      <w:lvlText w:val=""/>
+      <w:lvlJc w:val="left"/>
+      <w:pPr>
+        <w:tabs>
+          <w:tab w:val="num" w:pos="3600"/>
+        </w:tabs>
+        <w:ind w:left="3600" w:hanging="360"/>
+      </w:pPr>
+      <w:rPr>
+        <w:rFonts w:ascii="Wingdings" w:hAnsi="Wingdings" w:hint="default"/>
+        <w:sz w:val="20"/>
+      </w:rPr>
+    </w:lvl>
+    <w:lvl w:ilvl="5" w:tentative="1">
+      <w:start w:val="1"/>
+      <w:numFmt w:val="bullet"/>
+      <w:lvlText w:val=""/>
+      <w:lvlJc w:val="left"/>
+      <w:pPr>
+        <w:tabs>
+          <w:tab w:val="num" w:pos="4320"/>
+        </w:tabs>
+        <w:ind w:left="4320" w:hanging="360"/>
+      </w:pPr>
+      <w:rPr>
+        <w:rFonts w:ascii="Wingdings" w:hAnsi="Wingdings" w:hint="default"/>
+        <w:sz w:val="20"/>
+      </w:rPr>
+    </w:lvl>
+    <w:lvl w:ilvl="6" w:tentative="1">
+      <w:start w:val="1"/>
+      <w:numFmt w:val="bullet"/>
+      <w:lvlText w:val=""/>
+      <w:lvlJc w:val="left"/>
+      <w:pPr>
+        <w:tabs>
+          <w:tab w:val="num" w:pos="5040"/>
+        </w:tabs>
+        <w:ind w:left="5040" w:hanging="360"/>
+      </w:pPr>
+      <w:rPr>
+        <w:rFonts w:ascii="Wingdings" w:hAnsi="Wingdings" w:hint="default"/>
+        <w:sz w:val="20"/>
+      </w:rPr>
+    </w:lvl>
+    <w:lvl w:ilvl="7" w:tentative="1">
+      <w:start w:val="1"/>
+      <w:numFmt w:val="bullet"/>
+      <w:lvlText w:val=""/>
+      <w:lvlJc w:val="left"/>
+      <w:pPr>
+        <w:tabs>
+          <w:tab w:val="num" w:pos="5760"/>
+        </w:tabs>
+        <w:ind w:left="5760" w:hanging="360"/>
+      </w:pPr>
+      <w:rPr>
+        <w:rFonts w:ascii="Wingdings" w:hAnsi="Wingdings" w:hint="default"/>
+        <w:sz w:val="20"/>
+      </w:rPr>
+    </w:lvl>
+    <w:lvl w:ilvl="8" w:tentative="1">
+      <w:start w:val="1"/>
+      <w:numFmt w:val="bullet"/>
+      <w:lvlText w:val=""/>
+      <w:lvlJc w:val="left"/>
+      <w:pPr>
+        <w:tabs>
+          <w:tab w:val="num" w:pos="6480"/>
+        </w:tabs>
+        <w:ind w:left="6480" w:hanging="360"/>
+      </w:pPr>
+      <w:rPr>
+        <w:rFonts w:ascii="Wingdings" w:hAnsi="Wingdings" w:hint="default"/>
+        <w:sz w:val="20"/>
+      </w:rPr>
+    </w:lvl>
+  </w:abstractNum>
+  <w:abstractNum w:abstractNumId="13" w15:restartNumberingAfterBreak="0">
     <w:nsid w:val="3C0E14C0"/>
     <w:multiLevelType w:val="multilevel"/>
     <w:tmpl w:val="7D268A84"/>
@@ -5825,7 +8142,7 @@
       </w:rPr>
     </w:lvl>
   </w:abstractNum>
-  <w:abstractNum w:abstractNumId="11" w15:restartNumberingAfterBreak="0">
+  <w:abstractNum w:abstractNumId="14" w15:restartNumberingAfterBreak="0">
     <w:nsid w:val="4CEF247E"/>
     <w:multiLevelType w:val="multilevel"/>
     <w:tmpl w:val="6FCE9EA2"/>
@@ -5974,7 +8291,7 @@
       </w:rPr>
     </w:lvl>
   </w:abstractNum>
-  <w:abstractNum w:abstractNumId="12" w15:restartNumberingAfterBreak="0">
+  <w:abstractNum w:abstractNumId="15" w15:restartNumberingAfterBreak="0">
     <w:nsid w:val="4DCB2F69"/>
     <w:multiLevelType w:val="multilevel"/>
     <w:tmpl w:val="3880E902"/>
@@ -6123,7 +8440,7 @@
       </w:rPr>
     </w:lvl>
   </w:abstractNum>
-  <w:abstractNum w:abstractNumId="13" w15:restartNumberingAfterBreak="0">
+  <w:abstractNum w:abstractNumId="16" w15:restartNumberingAfterBreak="0">
     <w:nsid w:val="50406C43"/>
     <w:multiLevelType w:val="multilevel"/>
     <w:tmpl w:val="3B966C94"/>
@@ -6272,7 +8589,7 @@
       </w:rPr>
     </w:lvl>
   </w:abstractNum>
-  <w:abstractNum w:abstractNumId="14" w15:restartNumberingAfterBreak="0">
+  <w:abstractNum w:abstractNumId="17" w15:restartNumberingAfterBreak="0">
     <w:nsid w:val="56152DDB"/>
     <w:multiLevelType w:val="multilevel"/>
     <w:tmpl w:val="C8AE51F4"/>
@@ -6421,7 +8738,7 @@
       </w:rPr>
     </w:lvl>
   </w:abstractNum>
-  <w:abstractNum w:abstractNumId="15" w15:restartNumberingAfterBreak="0">
+  <w:abstractNum w:abstractNumId="18" w15:restartNumberingAfterBreak="0">
     <w:nsid w:val="69150C70"/>
     <w:multiLevelType w:val="multilevel"/>
     <w:tmpl w:val="BE58E894"/>
@@ -6570,7 +8887,7 @@
       </w:rPr>
     </w:lvl>
   </w:abstractNum>
-  <w:abstractNum w:abstractNumId="16" w15:restartNumberingAfterBreak="0">
+  <w:abstractNum w:abstractNumId="19" w15:restartNumberingAfterBreak="0">
     <w:nsid w:val="6AF87BF4"/>
     <w:multiLevelType w:val="multilevel"/>
     <w:tmpl w:val="2E863334"/>
@@ -6719,7 +9036,156 @@
       </w:rPr>
     </w:lvl>
   </w:abstractNum>
-  <w:abstractNum w:abstractNumId="17" w15:restartNumberingAfterBreak="0">
+  <w:abstractNum w:abstractNumId="20" w15:restartNumberingAfterBreak="0">
+    <w:nsid w:val="6D51061C"/>
+    <w:multiLevelType w:val="multilevel"/>
+    <w:tmpl w:val="2D3A88F2"/>
+    <w:lvl w:ilvl="0">
+      <w:start w:val="1"/>
+      <w:numFmt w:val="bullet"/>
+      <w:lvlText w:val=""/>
+      <w:lvlJc w:val="left"/>
+      <w:pPr>
+        <w:tabs>
+          <w:tab w:val="num" w:pos="720"/>
+        </w:tabs>
+        <w:ind w:left="720" w:hanging="360"/>
+      </w:pPr>
+      <w:rPr>
+        <w:rFonts w:ascii="Symbol" w:hAnsi="Symbol" w:hint="default"/>
+        <w:sz w:val="20"/>
+      </w:rPr>
+    </w:lvl>
+    <w:lvl w:ilvl="1" w:tentative="1">
+      <w:start w:val="1"/>
+      <w:numFmt w:val="bullet"/>
+      <w:lvlText w:val="o"/>
+      <w:lvlJc w:val="left"/>
+      <w:pPr>
+        <w:tabs>
+          <w:tab w:val="num" w:pos="1440"/>
+        </w:tabs>
+        <w:ind w:left="1440" w:hanging="360"/>
+      </w:pPr>
+      <w:rPr>
+        <w:rFonts w:ascii="Courier New" w:hAnsi="Courier New" w:hint="default"/>
+        <w:sz w:val="20"/>
+      </w:rPr>
+    </w:lvl>
+    <w:lvl w:ilvl="2" w:tentative="1">
+      <w:start w:val="1"/>
+      <w:numFmt w:val="bullet"/>
+      <w:lvlText w:val=""/>
+      <w:lvlJc w:val="left"/>
+      <w:pPr>
+        <w:tabs>
+          <w:tab w:val="num" w:pos="2160"/>
+        </w:tabs>
+        <w:ind w:left="2160" w:hanging="360"/>
+      </w:pPr>
+      <w:rPr>
+        <w:rFonts w:ascii="Wingdings" w:hAnsi="Wingdings" w:hint="default"/>
+        <w:sz w:val="20"/>
+      </w:rPr>
+    </w:lvl>
+    <w:lvl w:ilvl="3" w:tentative="1">
+      <w:start w:val="1"/>
+      <w:numFmt w:val="bullet"/>
+      <w:lvlText w:val=""/>
+      <w:lvlJc w:val="left"/>
+      <w:pPr>
+        <w:tabs>
+          <w:tab w:val="num" w:pos="2880"/>
+        </w:tabs>
+        <w:ind w:left="2880" w:hanging="360"/>
+      </w:pPr>
+      <w:rPr>
+        <w:rFonts w:ascii="Wingdings" w:hAnsi="Wingdings" w:hint="default"/>
+        <w:sz w:val="20"/>
+      </w:rPr>
+    </w:lvl>
+    <w:lvl w:ilvl="4" w:tentative="1">
+      <w:start w:val="1"/>
+      <w:numFmt w:val="bullet"/>
+      <w:lvlText w:val=""/>
+      <w:lvlJc w:val="left"/>
+      <w:pPr>
+        <w:tabs>
+          <w:tab w:val="num" w:pos="3600"/>
+        </w:tabs>
+        <w:ind w:left="3600" w:hanging="360"/>
+      </w:pPr>
+      <w:rPr>
+        <w:rFonts w:ascii="Wingdings" w:hAnsi="Wingdings" w:hint="default"/>
+        <w:sz w:val="20"/>
+      </w:rPr>
+    </w:lvl>
+    <w:lvl w:ilvl="5" w:tentative="1">
+      <w:start w:val="1"/>
+      <w:numFmt w:val="bullet"/>
+      <w:lvlText w:val=""/>
+      <w:lvlJc w:val="left"/>
+      <w:pPr>
+        <w:tabs>
+          <w:tab w:val="num" w:pos="4320"/>
+        </w:tabs>
+        <w:ind w:left="4320" w:hanging="360"/>
+      </w:pPr>
+      <w:rPr>
+        <w:rFonts w:ascii="Wingdings" w:hAnsi="Wingdings" w:hint="default"/>
+        <w:sz w:val="20"/>
+      </w:rPr>
+    </w:lvl>
+    <w:lvl w:ilvl="6" w:tentative="1">
+      <w:start w:val="1"/>
+      <w:numFmt w:val="bullet"/>
+      <w:lvlText w:val=""/>
+      <w:lvlJc w:val="left"/>
+      <w:pPr>
+        <w:tabs>
+          <w:tab w:val="num" w:pos="5040"/>
+        </w:tabs>
+        <w:ind w:left="5040" w:hanging="360"/>
+      </w:pPr>
+      <w:rPr>
+        <w:rFonts w:ascii="Wingdings" w:hAnsi="Wingdings" w:hint="default"/>
+        <w:sz w:val="20"/>
+      </w:rPr>
+    </w:lvl>
+    <w:lvl w:ilvl="7" w:tentative="1">
+      <w:start w:val="1"/>
+      <w:numFmt w:val="bullet"/>
+      <w:lvlText w:val=""/>
+      <w:lvlJc w:val="left"/>
+      <w:pPr>
+        <w:tabs>
+          <w:tab w:val="num" w:pos="5760"/>
+        </w:tabs>
+        <w:ind w:left="5760" w:hanging="360"/>
+      </w:pPr>
+      <w:rPr>
+        <w:rFonts w:ascii="Wingdings" w:hAnsi="Wingdings" w:hint="default"/>
+        <w:sz w:val="20"/>
+      </w:rPr>
+    </w:lvl>
+    <w:lvl w:ilvl="8" w:tentative="1">
+      <w:start w:val="1"/>
+      <w:numFmt w:val="bullet"/>
+      <w:lvlText w:val=""/>
+      <w:lvlJc w:val="left"/>
+      <w:pPr>
+        <w:tabs>
+          <w:tab w:val="num" w:pos="6480"/>
+        </w:tabs>
+        <w:ind w:left="6480" w:hanging="360"/>
+      </w:pPr>
+      <w:rPr>
+        <w:rFonts w:ascii="Wingdings" w:hAnsi="Wingdings" w:hint="default"/>
+        <w:sz w:val="20"/>
+      </w:rPr>
+    </w:lvl>
+  </w:abstractNum>
+  <w:abstractNum w:abstractNumId="21" w15:restartNumberingAfterBreak="0">
     <w:nsid w:val="71824EC4"/>
     <w:multiLevelType w:val="multilevel"/>
     <w:tmpl w:val="EBA6C886"/>
@@ -6863,7 +9329,7 @@
       </w:rPr>
     </w:lvl>
   </w:abstractNum>
-  <w:abstractNum w:abstractNumId="18" w15:restartNumberingAfterBreak="0">
+  <w:abstractNum w:abstractNumId="22" w15:restartNumberingAfterBreak="0">
     <w:nsid w:val="73C81372"/>
     <w:multiLevelType w:val="multilevel"/>
     <w:tmpl w:val="42E60444"/>
@@ -7012,7 +9478,156 @@
       </w:rPr>
     </w:lvl>
   </w:abstractNum>
-  <w:abstractNum w:abstractNumId="19" w15:restartNumberingAfterBreak="0">
+  <w:abstractNum w:abstractNumId="23" w15:restartNumberingAfterBreak="0">
+    <w:nsid w:val="7ACD58B6"/>
+    <w:multiLevelType w:val="multilevel"/>
+    <w:tmpl w:val="F2C039F2"/>
+    <w:lvl w:ilvl="0">
+      <w:start w:val="1"/>
+      <w:numFmt w:val="bullet"/>
+      <w:lvlText w:val=""/>
+      <w:lvlJc w:val="left"/>
+      <w:pPr>
+        <w:tabs>
+          <w:tab w:val="num" w:pos="720"/>
+        </w:tabs>
+        <w:ind w:left="720" w:hanging="360"/>
+      </w:pPr>
+      <w:rPr>
+        <w:rFonts w:ascii="Symbol" w:hAnsi="Symbol" w:hint="default"/>
+        <w:sz w:val="20"/>
+      </w:rPr>
+    </w:lvl>
+    <w:lvl w:ilvl="1" w:tentative="1">
+      <w:start w:val="1"/>
+      <w:numFmt w:val="bullet"/>
+      <w:lvlText w:val="o"/>
+      <w:lvlJc w:val="left"/>
+      <w:pPr>
+        <w:tabs>
+          <w:tab w:val="num" w:pos="1440"/>
+        </w:tabs>
+        <w:ind w:left="1440" w:hanging="360"/>
+      </w:pPr>
+      <w:rPr>
+        <w:rFonts w:ascii="Courier New" w:hAnsi="Courier New" w:hint="default"/>
+        <w:sz w:val="20"/>
+      </w:rPr>
+    </w:lvl>
+    <w:lvl w:ilvl="2" w:tentative="1">
+      <w:start w:val="1"/>
+      <w:numFmt w:val="bullet"/>
+      <w:lvlText w:val=""/>
+      <w:lvlJc w:val="left"/>
+      <w:pPr>
+        <w:tabs>
+          <w:tab w:val="num" w:pos="2160"/>
+        </w:tabs>
+        <w:ind w:left="2160" w:hanging="360"/>
+      </w:pPr>
+      <w:rPr>
+        <w:rFonts w:ascii="Wingdings" w:hAnsi="Wingdings" w:hint="default"/>
+        <w:sz w:val="20"/>
+      </w:rPr>
+    </w:lvl>
+    <w:lvl w:ilvl="3" w:tentative="1">
+      <w:start w:val="1"/>
+      <w:numFmt w:val="bullet"/>
+      <w:lvlText w:val=""/>
+      <w:lvlJc w:val="left"/>
+      <w:pPr>
+        <w:tabs>
+          <w:tab w:val="num" w:pos="2880"/>
+        </w:tabs>
+        <w:ind w:left="2880" w:hanging="360"/>
+      </w:pPr>
+      <w:rPr>
+        <w:rFonts w:ascii="Wingdings" w:hAnsi="Wingdings" w:hint="default"/>
+        <w:sz w:val="20"/>
+      </w:rPr>
+    </w:lvl>
+    <w:lvl w:ilvl="4" w:tentative="1">
+      <w:start w:val="1"/>
+      <w:numFmt w:val="bullet"/>
+      <w:lvlText w:val=""/>
+      <w:lvlJc w:val="left"/>
+      <w:pPr>
+        <w:tabs>
+          <w:tab w:val="num" w:pos="3600"/>
+        </w:tabs>
+        <w:ind w:left="3600" w:hanging="360"/>
+      </w:pPr>
+      <w:rPr>
+        <w:rFonts w:ascii="Wingdings" w:hAnsi="Wingdings" w:hint="default"/>
+        <w:sz w:val="20"/>
+      </w:rPr>
+    </w:lvl>
+    <w:lvl w:ilvl="5" w:tentative="1">
+      <w:start w:val="1"/>
+      <w:numFmt w:val="bullet"/>
+      <w:lvlText w:val=""/>
+      <w:lvlJc w:val="left"/>
+      <w:pPr>
+        <w:tabs>
+          <w:tab w:val="num" w:pos="4320"/>
+        </w:tabs>
+        <w:ind w:left="4320" w:hanging="360"/>
+      </w:pPr>
+      <w:rPr>
+        <w:rFonts w:ascii="Wingdings" w:hAnsi="Wingdings" w:hint="default"/>
+        <w:sz w:val="20"/>
+      </w:rPr>
+    </w:lvl>
+    <w:lvl w:ilvl="6" w:tentative="1">
+      <w:start w:val="1"/>
+      <w:numFmt w:val="bullet"/>
+      <w:lvlText w:val=""/>
+      <w:lvlJc w:val="left"/>
+      <w:pPr>
+        <w:tabs>
+          <w:tab w:val="num" w:pos="5040"/>
+        </w:tabs>
+        <w:ind w:left="5040" w:hanging="360"/>
+      </w:pPr>
+      <w:rPr>
+        <w:rFonts w:ascii="Wingdings" w:hAnsi="Wingdings" w:hint="default"/>
+        <w:sz w:val="20"/>
+      </w:rPr>
+    </w:lvl>
+    <w:lvl w:ilvl="7" w:tentative="1">
+      <w:start w:val="1"/>
+      <w:numFmt w:val="bullet"/>
+      <w:lvlText w:val=""/>
+      <w:lvlJc w:val="left"/>
+      <w:pPr>
+        <w:tabs>
+          <w:tab w:val="num" w:pos="5760"/>
+        </w:tabs>
+        <w:ind w:left="5760" w:hanging="360"/>
+      </w:pPr>
+      <w:rPr>
+        <w:rFonts w:ascii="Wingdings" w:hAnsi="Wingdings" w:hint="default"/>
+        <w:sz w:val="20"/>
+      </w:rPr>
+    </w:lvl>
+    <w:lvl w:ilvl="8" w:tentative="1">
+      <w:start w:val="1"/>
+      <w:numFmt w:val="bullet"/>
+      <w:lvlText w:val=""/>
+      <w:lvlJc w:val="left"/>
+      <w:pPr>
+        <w:tabs>
+          <w:tab w:val="num" w:pos="6480"/>
+        </w:tabs>
+        <w:ind w:left="6480" w:hanging="360"/>
+      </w:pPr>
+      <w:rPr>
+        <w:rFonts w:ascii="Wingdings" w:hAnsi="Wingdings" w:hint="default"/>
+        <w:sz w:val="20"/>
+      </w:rPr>
+    </w:lvl>
+  </w:abstractNum>
+  <w:abstractNum w:abstractNumId="24" w15:restartNumberingAfterBreak="0">
     <w:nsid w:val="7B053B47"/>
     <w:multiLevelType w:val="multilevel"/>
     <w:tmpl w:val="99B40F84"/>
@@ -7161,7 +9776,7 @@
       </w:rPr>
     </w:lvl>
   </w:abstractNum>
-  <w:abstractNum w:abstractNumId="20" w15:restartNumberingAfterBreak="0">
+  <w:abstractNum w:abstractNumId="25" w15:restartNumberingAfterBreak="0">
     <w:nsid w:val="7E2A6CBF"/>
     <w:multiLevelType w:val="multilevel"/>
     <w:tmpl w:val="49BC3488"/>
@@ -7310,7 +9925,7 @@
       </w:rPr>
     </w:lvl>
   </w:abstractNum>
-  <w:abstractNum w:abstractNumId="21" w15:restartNumberingAfterBreak="0">
+  <w:abstractNum w:abstractNumId="26" w15:restartNumberingAfterBreak="0">
     <w:nsid w:val="7E677F24"/>
     <w:multiLevelType w:val="multilevel"/>
     <w:tmpl w:val="CB8090D2"/>
@@ -7459,7 +10074,7 @@
       </w:rPr>
     </w:lvl>
   </w:abstractNum>
-  <w:abstractNum w:abstractNumId="22" w15:restartNumberingAfterBreak="0">
+  <w:abstractNum w:abstractNumId="27" w15:restartNumberingAfterBreak="0">
     <w:nsid w:val="7F98496C"/>
     <w:multiLevelType w:val="multilevel"/>
     <w:tmpl w:val="D480C348"/>
@@ -7609,73 +10224,88 @@
     </w:lvl>
   </w:abstractNum>
   <w:num w:numId="1" w16cid:durableId="1099253908">
+    <w:abstractNumId w:val="17"/>
+  </w:num>
+  <w:num w:numId="2" w16cid:durableId="1388215875">
+    <w:abstractNumId w:val="3"/>
+  </w:num>
+  <w:num w:numId="3" w16cid:durableId="1248270928">
+    <w:abstractNumId w:val="9"/>
+  </w:num>
+  <w:num w:numId="4" w16cid:durableId="2004702102">
+    <w:abstractNumId w:val="10"/>
+  </w:num>
+  <w:num w:numId="5" w16cid:durableId="257835366">
+    <w:abstractNumId w:val="22"/>
+  </w:num>
+  <w:num w:numId="6" w16cid:durableId="1454640210">
+    <w:abstractNumId w:val="2"/>
+  </w:num>
+  <w:num w:numId="7" w16cid:durableId="174812697">
     <w:abstractNumId w:val="14"/>
   </w:num>
-  <w:num w:numId="2" w16cid:durableId="1388215875">
-    <w:abstractNumId w:val="2"/>
+  <w:num w:numId="8" w16cid:durableId="1485005062">
+    <w:abstractNumId w:val="25"/>
   </w:num>
-  <w:num w:numId="3" w16cid:durableId="1248270928">
+  <w:num w:numId="9" w16cid:durableId="505247884">
+    <w:abstractNumId w:val="26"/>
+  </w:num>
+  <w:num w:numId="10" w16cid:durableId="1910072704">
+    <w:abstractNumId w:val="19"/>
+  </w:num>
+  <w:num w:numId="11" w16cid:durableId="54285982">
+    <w:abstractNumId w:val="11"/>
+  </w:num>
+  <w:num w:numId="12" w16cid:durableId="719210911">
+    <w:abstractNumId w:val="13"/>
+  </w:num>
+  <w:num w:numId="13" w16cid:durableId="489295541">
+    <w:abstractNumId w:val="1"/>
+  </w:num>
+  <w:num w:numId="14" w16cid:durableId="1575385904">
+    <w:abstractNumId w:val="24"/>
+  </w:num>
+  <w:num w:numId="15" w16cid:durableId="29184763">
+    <w:abstractNumId w:val="8"/>
+  </w:num>
+  <w:num w:numId="16" w16cid:durableId="23528017">
+    <w:abstractNumId w:val="6"/>
+  </w:num>
+  <w:num w:numId="17" w16cid:durableId="641077983">
+    <w:abstractNumId w:val="27"/>
+  </w:num>
+  <w:num w:numId="18" w16cid:durableId="754859411">
+    <w:abstractNumId w:val="4"/>
+  </w:num>
+  <w:num w:numId="19" w16cid:durableId="3896152">
+    <w:abstractNumId w:val="18"/>
+  </w:num>
+  <w:num w:numId="20" w16cid:durableId="2107143548">
+    <w:abstractNumId w:val="16"/>
+  </w:num>
+  <w:num w:numId="21" w16cid:durableId="222067534">
+    <w:abstractNumId w:val="21"/>
+  </w:num>
+  <w:num w:numId="22" w16cid:durableId="1871986904">
+    <w:abstractNumId w:val="5"/>
+  </w:num>
+  <w:num w:numId="23" w16cid:durableId="1112672448">
+    <w:abstractNumId w:val="15"/>
+  </w:num>
+  <w:num w:numId="24" w16cid:durableId="582908837">
+    <w:abstractNumId w:val="20"/>
+  </w:num>
+  <w:num w:numId="25" w16cid:durableId="1205798883">
+    <w:abstractNumId w:val="12"/>
+  </w:num>
+  <w:num w:numId="26" w16cid:durableId="1588075804">
     <w:abstractNumId w:val="7"/>
   </w:num>
-  <w:num w:numId="4" w16cid:durableId="2004702102">
-    <w:abstractNumId w:val="8"/>
+  <w:num w:numId="27" w16cid:durableId="645202663">
+    <w:abstractNumId w:val="23"/>
   </w:num>
-  <w:num w:numId="5" w16cid:durableId="257835366">
-    <w:abstractNumId w:val="18"/>
-  </w:num>
-  <w:num w:numId="6" w16cid:durableId="1454640210">
-    <w:abstractNumId w:val="1"/>
-  </w:num>
-  <w:num w:numId="7" w16cid:durableId="174812697">
-    <w:abstractNumId w:val="11"/>
-  </w:num>
-  <w:num w:numId="8" w16cid:durableId="1485005062">
-    <w:abstractNumId w:val="20"/>
-  </w:num>
-  <w:num w:numId="9" w16cid:durableId="505247884">
-    <w:abstractNumId w:val="21"/>
-  </w:num>
-  <w:num w:numId="10" w16cid:durableId="1910072704">
-    <w:abstractNumId w:val="16"/>
-  </w:num>
-  <w:num w:numId="11" w16cid:durableId="54285982">
-    <w:abstractNumId w:val="9"/>
-  </w:num>
-  <w:num w:numId="12" w16cid:durableId="719210911">
-    <w:abstractNumId w:val="10"/>
-  </w:num>
-  <w:num w:numId="13" w16cid:durableId="489295541">
+  <w:num w:numId="28" w16cid:durableId="804355578">
     <w:abstractNumId w:val="0"/>
-  </w:num>
-  <w:num w:numId="14" w16cid:durableId="1575385904">
-    <w:abstractNumId w:val="19"/>
-  </w:num>
-  <w:num w:numId="15" w16cid:durableId="29184763">
-    <w:abstractNumId w:val="6"/>
-  </w:num>
-  <w:num w:numId="16" w16cid:durableId="23528017">
-    <w:abstractNumId w:val="5"/>
-  </w:num>
-  <w:num w:numId="17" w16cid:durableId="641077983">
-    <w:abstractNumId w:val="22"/>
-  </w:num>
-  <w:num w:numId="18" w16cid:durableId="754859411">
-    <w:abstractNumId w:val="3"/>
-  </w:num>
-  <w:num w:numId="19" w16cid:durableId="3896152">
-    <w:abstractNumId w:val="15"/>
-  </w:num>
-  <w:num w:numId="20" w16cid:durableId="2107143548">
-    <w:abstractNumId w:val="13"/>
-  </w:num>
-  <w:num w:numId="21" w16cid:durableId="222067534">
-    <w:abstractNumId w:val="17"/>
-  </w:num>
-  <w:num w:numId="22" w16cid:durableId="1871986904">
-    <w:abstractNumId w:val="4"/>
-  </w:num>
-  <w:num w:numId="23" w16cid:durableId="1112672448">
-    <w:abstractNumId w:val="12"/>
   </w:num>
 </w:numbering>
 </file>

</xml_diff>